<commit_message>
Elaboracion de dictamenes anexo 30
</commit_message>
<xml_diff>
--- a/storage/app/templates/formatos_anexo30/DICTAMEN TECNICO DE PROGRAMAS INFORMATICOS.docx
+++ b/storage/app/templates/formatos_anexo30/DICTAMEN TECNICO DE PROGRAMAS INFORMATICOS.docx
@@ -459,7 +459,7 @@
                 </mc:Choice>
                 <mc:Fallback>
                   <w:pict>
-                    <v:group w14:anchorId="5D6186AC" id="Group 6" o:spid="_x0000_s1026" style="position:absolute;margin-left:32.15pt;margin-top:9.5pt;width:57.4pt;height:.5pt;z-index:251653120;mso-wrap-distance-left:0;mso-wrap-distance-right:0" coordsize="7289,63" o:gfxdata="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">
+                    <v:group w14:anchorId="64C5EF0B" id="Group 6" o:spid="_x0000_s1026" style="position:absolute;margin-left:32.15pt;margin-top:9.5pt;width:57.4pt;height:.5pt;z-index:251653120;mso-wrap-distance-left:0;mso-wrap-distance-right:0" coordsize="7289,63" o:gfxdata="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">
                       <v:shape id="Graphic 7" o:spid="_x0000_s1027" style="position:absolute;width:7289;height:63;visibility:visible;mso-wrap-style:square;v-text-anchor:top" coordsize="728980,6350" o:gfxdata="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" path="m728472,l,,,6096r728472,l728472,xe" fillcolor="black" stroked="f">
                         <v:path arrowok="t"/>
                       </v:shape>
@@ -482,7 +482,15 @@
                 <w:spacing w:val="-2"/>
                 <w:sz w:val="16"/>
               </w:rPr>
-              <w:t xml:space="preserve">    </w:t>
+              <w:t xml:space="preserve"> </w:t>
+            </w:r>
+            <w:r>
+              <w:rPr>
+                <w:b/>
+                <w:spacing w:val="-2"/>
+                <w:sz w:val="16"/>
+              </w:rPr>
+              <w:t xml:space="preserve"> </w:t>
             </w:r>
             <w:r>
               <w:rPr>
@@ -598,7 +606,7 @@
                 </mc:Choice>
                 <mc:Fallback>
                   <w:pict>
-                    <v:group w14:anchorId="08CB2251" id="Group 8" o:spid="_x0000_s1026" style="position:absolute;margin-left:114.05pt;margin-top:9.5pt;width:107.1pt;height:.5pt;z-index:251658240;mso-wrap-distance-left:0;mso-wrap-distance-right:0" coordsize="13601,63" o:gfxdata="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">
+                    <v:group w14:anchorId="030668A2" id="Group 8" o:spid="_x0000_s1026" style="position:absolute;margin-left:114.05pt;margin-top:9.5pt;width:107.1pt;height:.5pt;z-index:251658240;mso-wrap-distance-left:0;mso-wrap-distance-right:0" coordsize="13601,63" o:gfxdata="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">
                       <v:shape id="Graphic 9" o:spid="_x0000_s1027" style="position:absolute;width:13601;height:63;visibility:visible;mso-wrap-style:square;v-text-anchor:top" coordsize="1360170,6350" o:gfxdata="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" path="m1359662,l,,,6096r1359662,l1359662,xe" fillcolor="black" stroked="f">
                         <v:path arrowok="t"/>
                       </v:shape>
@@ -764,7 +772,7 @@
                 </mc:Choice>
                 <mc:Fallback>
                   <w:pict>
-                    <v:shape w14:anchorId="5B3B344D" id="Graphic 5" o:spid="_x0000_s1026" style="position:absolute;margin-left:150.25pt;margin-top:8.45pt;width:100pt;height:.5pt;z-index:251664384;visibility:visible;mso-wrap-style:square;mso-wrap-distance-left:0;mso-wrap-distance-top:0;mso-wrap-distance-right:0;mso-wrap-distance-bottom:0;mso-position-horizontal:absolute;mso-position-horizontal-relative:page;mso-position-vertical:absolute;mso-position-vertical-relative:text;v-text-anchor:top" coordsize="1270000,6350" o:gfxdata="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" path="m1269796,l,,,6096r1269796,l1269796,xe" fillcolor="black" stroked="f">
+                    <v:shape w14:anchorId="674101D8" id="Graphic 5" o:spid="_x0000_s1026" style="position:absolute;margin-left:150.25pt;margin-top:8.45pt;width:100pt;height:.5pt;z-index:251664384;visibility:visible;mso-wrap-style:square;mso-wrap-distance-left:0;mso-wrap-distance-top:0;mso-wrap-distance-right:0;mso-wrap-distance-bottom:0;mso-position-horizontal:absolute;mso-position-horizontal-relative:page;mso-position-vertical:absolute;mso-position-vertical-relative:text;v-text-anchor:top" coordsize="1270000,6350" o:gfxdata="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" path="m1269796,l,,,6096r1269796,l1269796,xe" fillcolor="black" stroked="f">
                       <v:path arrowok="t"/>
                       <w10:wrap anchorx="page"/>
                     </v:shape>
@@ -832,35 +840,17 @@
                 <w:spacing w:val="-2"/>
                 <w:sz w:val="16"/>
               </w:rPr>
-              <w:t>fecha_inspeccion_</w:t>
-            </w:r>
-            <w:proofErr w:type="gramStart"/>
+              <w:t>fecha_inspeccion_modificada</w:t>
+            </w:r>
+            <w:proofErr w:type="spellEnd"/>
             <w:r>
               <w:rPr>
                 <w:b/>
                 <w:spacing w:val="-2"/>
                 <w:sz w:val="16"/>
               </w:rPr>
-              <w:t>modificada</w:t>
-            </w:r>
-            <w:proofErr w:type="spellEnd"/>
-            <w:r>
-              <w:rPr>
-                <w:b/>
-                <w:spacing w:val="-2"/>
-                <w:sz w:val="16"/>
-              </w:rPr>
               <w:t>}</w:t>
             </w:r>
-            <w:r>
-              <w:rPr>
-                <w:b/>
-                <w:spacing w:val="-2"/>
-                <w:sz w:val="16"/>
-              </w:rPr>
-              <w:t xml:space="preserve">   </w:t>
-            </w:r>
-            <w:proofErr w:type="gramEnd"/>
           </w:p>
         </w:tc>
       </w:tr>
@@ -1027,29 +1017,6 @@
             <w:r>
               <w:t xml:space="preserve"> </w:t>
             </w:r>
-            <w:r>
-              <w:rPr>
-                <w:spacing w:val="-2"/>
-                <w:sz w:val="14"/>
-              </w:rPr>
-              <w:t>${</w:t>
-            </w:r>
-            <w:proofErr w:type="spellStart"/>
-            <w:r>
-              <w:rPr>
-                <w:spacing w:val="-2"/>
-                <w:sz w:val="14"/>
-              </w:rPr>
-              <w:t>razonsocial</w:t>
-            </w:r>
-            <w:proofErr w:type="spellEnd"/>
-            <w:r>
-              <w:rPr>
-                <w:spacing w:val="-2"/>
-                <w:sz w:val="14"/>
-              </w:rPr>
-              <w:t>}</w:t>
-            </w:r>
           </w:p>
         </w:tc>
         <w:tc>
@@ -1087,13 +1054,6 @@
             </w:r>
             <w:r>
               <w:t xml:space="preserve"> </w:t>
-            </w:r>
-            <w:r>
-              <w:rPr>
-                <w:spacing w:val="-2"/>
-                <w:sz w:val="14"/>
-              </w:rPr>
-              <w:t>${correo}</w:t>
             </w:r>
           </w:p>
         </w:tc>
@@ -1125,29 +1085,6 @@
             <w:r>
               <w:t xml:space="preserve"> </w:t>
             </w:r>
-            <w:r>
-              <w:rPr>
-                <w:spacing w:val="-2"/>
-                <w:sz w:val="14"/>
-              </w:rPr>
-              <w:t>${</w:t>
-            </w:r>
-            <w:proofErr w:type="spellStart"/>
-            <w:r>
-              <w:rPr>
-                <w:spacing w:val="-2"/>
-                <w:sz w:val="14"/>
-              </w:rPr>
-              <w:t>domicilio_estacion</w:t>
-            </w:r>
-            <w:proofErr w:type="spellEnd"/>
-            <w:r>
-              <w:rPr>
-                <w:spacing w:val="-2"/>
-                <w:sz w:val="14"/>
-              </w:rPr>
-              <w:t>}</w:t>
-            </w:r>
           </w:p>
         </w:tc>
         <w:tc>
@@ -1176,29 +1113,6 @@
                 <w:sz w:val="14"/>
               </w:rPr>
               <w:t xml:space="preserve"> </w:t>
-            </w:r>
-            <w:r>
-              <w:rPr>
-                <w:spacing w:val="-2"/>
-                <w:sz w:val="14"/>
-              </w:rPr>
-              <w:t>${</w:t>
-            </w:r>
-            <w:proofErr w:type="spellStart"/>
-            <w:r>
-              <w:rPr>
-                <w:spacing w:val="-2"/>
-                <w:sz w:val="14"/>
-              </w:rPr>
-              <w:t>telefono</w:t>
-            </w:r>
-            <w:proofErr w:type="spellEnd"/>
-            <w:r>
-              <w:rPr>
-                <w:spacing w:val="-2"/>
-                <w:sz w:val="14"/>
-              </w:rPr>
-              <w:t>}</w:t>
             </w:r>
           </w:p>
         </w:tc>
@@ -1858,29 +1772,6 @@
               </w:rPr>
               <w:t xml:space="preserve">: </w:t>
             </w:r>
-            <w:r>
-              <w:rPr>
-                <w:spacing w:val="-2"/>
-                <w:sz w:val="14"/>
-              </w:rPr>
-              <w:t>${</w:t>
-            </w:r>
-            <w:proofErr w:type="spellStart"/>
-            <w:r>
-              <w:rPr>
-                <w:spacing w:val="-2"/>
-                <w:sz w:val="14"/>
-              </w:rPr>
-              <w:t>fecha_recepcion</w:t>
-            </w:r>
-            <w:proofErr w:type="spellEnd"/>
-            <w:r>
-              <w:rPr>
-                <w:spacing w:val="-2"/>
-                <w:sz w:val="14"/>
-              </w:rPr>
-              <w:t>}</w:t>
-            </w:r>
           </w:p>
         </w:tc>
         <w:tc>
@@ -1929,29 +1820,6 @@
                 <w:sz w:val="14"/>
               </w:rPr>
               <w:t xml:space="preserve">: </w:t>
-            </w:r>
-            <w:r>
-              <w:rPr>
-                <w:spacing w:val="-2"/>
-                <w:sz w:val="14"/>
-              </w:rPr>
-              <w:t>${</w:t>
-            </w:r>
-            <w:proofErr w:type="spellStart"/>
-            <w:r>
-              <w:rPr>
-                <w:spacing w:val="-2"/>
-                <w:sz w:val="14"/>
-              </w:rPr>
-              <w:t>fecha_inspeccion</w:t>
-            </w:r>
-            <w:proofErr w:type="spellEnd"/>
-            <w:r>
-              <w:rPr>
-                <w:spacing w:val="-2"/>
-                <w:sz w:val="14"/>
-              </w:rPr>
-              <w:t>}</w:t>
             </w:r>
           </w:p>
         </w:tc>
@@ -1994,29 +1862,6 @@
                 <w:sz w:val="14"/>
               </w:rPr>
               <w:t xml:space="preserve"> </w:t>
-            </w:r>
-            <w:r>
-              <w:rPr>
-                <w:spacing w:val="-2"/>
-                <w:sz w:val="14"/>
-              </w:rPr>
-              <w:t>${</w:t>
-            </w:r>
-            <w:proofErr w:type="spellStart"/>
-            <w:r>
-              <w:rPr>
-                <w:spacing w:val="-2"/>
-                <w:sz w:val="14"/>
-              </w:rPr>
-              <w:t>domicilio_fiscal</w:t>
-            </w:r>
-            <w:proofErr w:type="spellEnd"/>
-            <w:r>
-              <w:rPr>
-                <w:spacing w:val="-2"/>
-                <w:sz w:val="14"/>
-              </w:rPr>
-              <w:t>}</w:t>
             </w:r>
           </w:p>
         </w:tc>
@@ -3299,6 +3144,27 @@
                 <w:sz w:val="10"/>
               </w:rPr>
             </w:pPr>
+            <w:r>
+              <w:rPr>
+                <w:rFonts w:asciiTheme="minorHAnsi" w:hAnsiTheme="minorHAnsi" w:cstheme="minorHAnsi"/>
+                <w:sz w:val="10"/>
+              </w:rPr>
+              <w:t>${</w:t>
+            </w:r>
+            <w:r>
+              <w:rPr>
+                <w:rFonts w:asciiTheme="minorHAnsi" w:hAnsiTheme="minorHAnsi" w:cstheme="minorHAnsi"/>
+                <w:sz w:val="10"/>
+              </w:rPr>
+              <w:t>cumple</w:t>
+            </w:r>
+            <w:r>
+              <w:rPr>
+                <w:rFonts w:asciiTheme="minorHAnsi" w:hAnsiTheme="minorHAnsi" w:cstheme="minorHAnsi"/>
+                <w:sz w:val="10"/>
+              </w:rPr>
+              <w:t>}</w:t>
+            </w:r>
           </w:p>
         </w:tc>
         <w:tc>
@@ -3312,10 +3178,35 @@
               <w:jc w:val="center"/>
               <w:rPr>
                 <w:rFonts w:asciiTheme="minorHAnsi" w:hAnsiTheme="minorHAnsi" w:cstheme="minorHAnsi"/>
-                <w:sz w:val="14"/>
-                <w:szCs w:val="14"/>
-              </w:rPr>
-            </w:pPr>
+                <w:sz w:val="10"/>
+              </w:rPr>
+            </w:pPr>
+            <w:r>
+              <w:rPr>
+                <w:rFonts w:asciiTheme="minorHAnsi" w:hAnsiTheme="minorHAnsi" w:cstheme="minorHAnsi"/>
+                <w:sz w:val="6"/>
+                <w:szCs w:val="18"/>
+              </w:rPr>
+              <w:t>${</w:t>
+            </w:r>
+            <w:proofErr w:type="spellStart"/>
+            <w:r>
+              <w:rPr>
+                <w:rFonts w:asciiTheme="minorHAnsi" w:hAnsiTheme="minorHAnsi" w:cstheme="minorHAnsi"/>
+                <w:sz w:val="6"/>
+                <w:szCs w:val="18"/>
+              </w:rPr>
+              <w:t>nocumple</w:t>
+            </w:r>
+            <w:proofErr w:type="spellEnd"/>
+            <w:r>
+              <w:rPr>
+                <w:rFonts w:asciiTheme="minorHAnsi" w:hAnsiTheme="minorHAnsi" w:cstheme="minorHAnsi"/>
+                <w:sz w:val="6"/>
+                <w:szCs w:val="18"/>
+              </w:rPr>
+              <w:t>}</w:t>
+            </w:r>
           </w:p>
         </w:tc>
         <w:tc>
@@ -3330,6 +3221,29 @@
                 <w:sz w:val="10"/>
               </w:rPr>
             </w:pPr>
+            <w:r>
+              <w:rPr>
+                <w:rFonts w:asciiTheme="minorHAnsi" w:hAnsiTheme="minorHAnsi" w:cstheme="minorHAnsi"/>
+                <w:sz w:val="10"/>
+              </w:rPr>
+              <w:t>${</w:t>
+            </w:r>
+            <w:proofErr w:type="spellStart"/>
+            <w:r>
+              <w:rPr>
+                <w:rFonts w:asciiTheme="minorHAnsi" w:hAnsiTheme="minorHAnsi" w:cstheme="minorHAnsi"/>
+                <w:sz w:val="10"/>
+              </w:rPr>
+              <w:t>noaplica</w:t>
+            </w:r>
+            <w:proofErr w:type="spellEnd"/>
+            <w:r>
+              <w:rPr>
+                <w:rFonts w:asciiTheme="minorHAnsi" w:hAnsiTheme="minorHAnsi" w:cstheme="minorHAnsi"/>
+                <w:sz w:val="10"/>
+              </w:rPr>
+              <w:t>}</w:t>
+            </w:r>
           </w:p>
         </w:tc>
         <w:tc>
@@ -3643,6 +3557,36 @@
                 <w:sz w:val="14"/>
               </w:rPr>
             </w:pPr>
+            <w:proofErr w:type="gramStart"/>
+            <w:r>
+              <w:rPr>
+                <w:rFonts w:asciiTheme="minorHAnsi" w:hAnsiTheme="minorHAnsi" w:cstheme="minorHAnsi"/>
+                <w:sz w:val="14"/>
+              </w:rPr>
+              <w:t>${</w:t>
+            </w:r>
+            <w:r>
+              <w:rPr>
+                <w:rFonts w:asciiTheme="minorHAnsi" w:hAnsiTheme="minorHAnsi" w:cstheme="minorHAnsi"/>
+                <w:sz w:val="10"/>
+              </w:rPr>
+              <w:t xml:space="preserve"> cumple</w:t>
+            </w:r>
+            <w:proofErr w:type="gramEnd"/>
+            <w:r>
+              <w:rPr>
+                <w:rFonts w:asciiTheme="minorHAnsi" w:hAnsiTheme="minorHAnsi" w:cstheme="minorHAnsi"/>
+                <w:sz w:val="10"/>
+              </w:rPr>
+              <w:t>2</w:t>
+            </w:r>
+            <w:r>
+              <w:rPr>
+                <w:rFonts w:asciiTheme="minorHAnsi" w:hAnsiTheme="minorHAnsi" w:cstheme="minorHAnsi"/>
+                <w:sz w:val="14"/>
+              </w:rPr>
+              <w:t>}</w:t>
+            </w:r>
           </w:p>
         </w:tc>
         <w:tc>
@@ -3659,6 +3603,36 @@
                 <w:sz w:val="14"/>
               </w:rPr>
             </w:pPr>
+            <w:proofErr w:type="gramStart"/>
+            <w:r>
+              <w:rPr>
+                <w:rFonts w:asciiTheme="minorHAnsi" w:hAnsiTheme="minorHAnsi" w:cstheme="minorHAnsi"/>
+                <w:sz w:val="14"/>
+              </w:rPr>
+              <w:t>${</w:t>
+            </w:r>
+            <w:r>
+              <w:rPr>
+                <w:rFonts w:asciiTheme="minorHAnsi" w:hAnsiTheme="minorHAnsi" w:cstheme="minorHAnsi"/>
+                <w:sz w:val="10"/>
+              </w:rPr>
+              <w:t xml:space="preserve"> cumple</w:t>
+            </w:r>
+            <w:proofErr w:type="gramEnd"/>
+            <w:r>
+              <w:rPr>
+                <w:rFonts w:asciiTheme="minorHAnsi" w:hAnsiTheme="minorHAnsi" w:cstheme="minorHAnsi"/>
+                <w:sz w:val="10"/>
+              </w:rPr>
+              <w:t>2</w:t>
+            </w:r>
+            <w:r>
+              <w:rPr>
+                <w:rFonts w:asciiTheme="minorHAnsi" w:hAnsiTheme="minorHAnsi" w:cstheme="minorHAnsi"/>
+                <w:sz w:val="14"/>
+              </w:rPr>
+              <w:t>}</w:t>
+            </w:r>
           </w:p>
         </w:tc>
         <w:tc>
@@ -5146,7 +5120,7 @@
           </mc:Choice>
           <mc:Fallback>
             <w:pict>
-              <v:group w14:anchorId="56004124" id="Group 12" o:spid="_x0000_s1026" style="width:28.2pt;height:13.2pt;mso-position-horizontal-relative:char;mso-position-vertical-relative:line" coordsize="358140,167640" o:gfxdata="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">
+              <v:group w14:anchorId="7F4971DA" id="Group 12" o:spid="_x0000_s1026" style="width:28.2pt;height:13.2pt;mso-position-horizontal-relative:char;mso-position-vertical-relative:line" coordsize="358140,167640" o:gfxdata="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">
                 <v:shape id="Graphic 13" o:spid="_x0000_s1027" style="position:absolute;width:358140;height:167640;visibility:visible;mso-wrap-style:square;v-text-anchor:top" coordsize="358140,167640" o:gfxdata="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" path="m6083,161556r-6083,l,167640r6083,l6083,161556xem6083,l,,,6096,,161544r6083,l6083,6096,6083,xem358127,161556r-6083,l6096,161556r,6084l352044,167640r6083,l358127,161556xem358127,r-6083,l6096,r,6096l352044,6096r,155448l358127,161544r,-155448l358127,xe" fillcolor="black" stroked="f">
                   <v:path arrowok="t"/>
                 </v:shape>
@@ -5794,7 +5768,7 @@
                 </mc:Choice>
                 <mc:Fallback>
                   <w:pict>
-                    <v:group w14:anchorId="4BE0D3EE" id="Group 14" o:spid="_x0000_s1026" style="width:114.4pt;height:.5pt;mso-position-horizontal-relative:char;mso-position-vertical-relative:line" coordsize="14528,63" o:gfxdata="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">
+                    <v:group w14:anchorId="27C297AB" id="Group 14" o:spid="_x0000_s1026" style="width:114.4pt;height:.5pt;mso-position-horizontal-relative:char;mso-position-vertical-relative:line" coordsize="14528,63" o:gfxdata="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">
                       <v:shape id="Graphic 15" o:spid="_x0000_s1027" style="position:absolute;width:14528;height:63;visibility:visible;mso-wrap-style:square;v-text-anchor:top" coordsize="1452880,6350" o:gfxdata="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" path="m1452372,l,,,6096r1452372,l1452372,xe" fillcolor="black" stroked="f">
                         <v:path arrowok="t"/>
                       </v:shape>
@@ -5893,7 +5867,7 @@
                 </mc:Choice>
                 <mc:Fallback>
                   <w:pict>
-                    <v:group w14:anchorId="652F9A31" id="Group 16" o:spid="_x0000_s1026" style="width:163.1pt;height:.5pt;mso-position-horizontal-relative:char;mso-position-vertical-relative:line" coordsize="20713,63" o:gfxdata="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">
+                    <v:group w14:anchorId="029BDBAB" id="Group 16" o:spid="_x0000_s1026" style="width:163.1pt;height:.5pt;mso-position-horizontal-relative:char;mso-position-vertical-relative:line" coordsize="20713,63" o:gfxdata="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">
                       <v:shape id="Graphic 17" o:spid="_x0000_s1027" style="position:absolute;width:20713;height:63;visibility:visible;mso-wrap-style:square;v-text-anchor:top" coordsize="2071370,6350" o:gfxdata="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" path="m2071370,l,,,6096r2071370,l2071370,xe" fillcolor="black" stroked="f">
                         <v:path arrowok="t"/>
                       </v:shape>
@@ -5992,7 +5966,7 @@
                 </mc:Choice>
                 <mc:Fallback>
                   <w:pict>
-                    <v:group w14:anchorId="1FC8D423" id="Group 18" o:spid="_x0000_s1026" style="width:159.15pt;height:.5pt;mso-position-horizontal-relative:char;mso-position-vertical-relative:line" coordsize="20212,63" o:gfxdata="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">
+                    <v:group w14:anchorId="538DEDB2" id="Group 18" o:spid="_x0000_s1026" style="width:159.15pt;height:.5pt;mso-position-horizontal-relative:char;mso-position-vertical-relative:line" coordsize="20212,63" o:gfxdata="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">
                       <v:shape id="Graphic 19" o:spid="_x0000_s1027" style="position:absolute;width:20212;height:63;visibility:visible;mso-wrap-style:square;v-text-anchor:top" coordsize="2021205,6350" o:gfxdata="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" path="m2021077,l,,,6096r2021077,l2021077,xe" fillcolor="black" stroked="f">
                         <v:path arrowok="t"/>
                       </v:shape>
@@ -6028,32 +6002,6 @@
                 <w:lang w:val="es-MX"/>
               </w:rPr>
             </w:pPr>
-            <w:r>
-              <w:rPr>
-                <w:b/>
-                <w:sz w:val="15"/>
-                <w:lang w:val="es-MX"/>
-              </w:rPr>
-              <w:t xml:space="preserve">      ${</w:t>
-            </w:r>
-            <w:proofErr w:type="spellStart"/>
-            <w:r>
-              <w:rPr>
-                <w:b/>
-                <w:sz w:val="15"/>
-                <w:lang w:val="es-MX"/>
-              </w:rPr>
-              <w:t>id_usuario</w:t>
-            </w:r>
-            <w:proofErr w:type="spellEnd"/>
-            <w:r>
-              <w:rPr>
-                <w:b/>
-                <w:sz w:val="15"/>
-                <w:lang w:val="es-MX"/>
-              </w:rPr>
-              <w:t>}</w:t>
-            </w:r>
             <w:r>
               <w:rPr>
                 <w:b/>
@@ -6739,7 +6687,7 @@
                 </mc:Choice>
                 <mc:Fallback>
                   <w:pict>
-                    <v:group w14:anchorId="21D0463F" id="Group 20" o:spid="_x0000_s1026" style="width:130.7pt;height:.7pt;mso-position-horizontal-relative:char;mso-position-vertical-relative:line" coordsize="16598,88" o:gfxdata="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">
+                    <v:group w14:anchorId="74540900" id="Group 20" o:spid="_x0000_s1026" style="width:130.7pt;height:.7pt;mso-position-horizontal-relative:char;mso-position-vertical-relative:line" coordsize="16598,88" o:gfxdata="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">
                       <v:shape id="Graphic 21" o:spid="_x0000_s1027" style="position:absolute;top:43;width:16598;height:13;visibility:visible;mso-wrap-style:square;v-text-anchor:top" coordsize="1659889,1270" o:gfxdata="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" path="m,l1659291,e" filled="f" strokeweight=".24219mm">
                         <v:path arrowok="t"/>
                       </v:shape>
@@ -6765,30 +6713,7 @@
                 <w:b/>
                 <w:sz w:val="14"/>
               </w:rPr>
-              <w:t xml:space="preserve">                                                                                                                     </w:t>
-            </w:r>
-            <w:r>
-              <w:rPr>
-                <w:b/>
-                <w:sz w:val="14"/>
-              </w:rPr>
-              <w:t>${</w:t>
-            </w:r>
-            <w:proofErr w:type="spellStart"/>
-            <w:r>
-              <w:rPr>
-                <w:b/>
-                <w:sz w:val="14"/>
-              </w:rPr>
-              <w:t>nom_repre</w:t>
-            </w:r>
-            <w:proofErr w:type="spellEnd"/>
-            <w:r>
-              <w:rPr>
-                <w:b/>
-                <w:sz w:val="14"/>
-              </w:rPr>
-              <w:t>}</w:t>
+              <w:t xml:space="preserve">                                                                                                                    </w:t>
             </w:r>
           </w:p>
         </w:tc>

</xml_diff>

<commit_message>
Complementado el comit anterior
</commit_message>
<xml_diff>
--- a/storage/app/templates/formatos_anexo30/DICTAMEN TECNICO DE PROGRAMAS INFORMATICOS.docx
+++ b/storage/app/templates/formatos_anexo30/DICTAMEN TECNICO DE PROGRAMAS INFORMATICOS.docx
@@ -459,7 +459,7 @@
                 </mc:Choice>
                 <mc:Fallback>
                   <w:pict>
-                    <v:group w14:anchorId="64C5EF0B" id="Group 6" o:spid="_x0000_s1026" style="position:absolute;margin-left:32.15pt;margin-top:9.5pt;width:57.4pt;height:.5pt;z-index:251653120;mso-wrap-distance-left:0;mso-wrap-distance-right:0" coordsize="7289,63" o:gfxdata="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">
+                    <v:group w14:anchorId="2A8F0DDC" id="Group 6" o:spid="_x0000_s1026" style="position:absolute;margin-left:32.15pt;margin-top:9.5pt;width:57.4pt;height:.5pt;z-index:251653120;mso-wrap-distance-left:0;mso-wrap-distance-right:0" coordsize="7289,63" o:gfxdata="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">
                       <v:shape id="Graphic 7" o:spid="_x0000_s1027" style="position:absolute;width:7289;height:63;visibility:visible;mso-wrap-style:square;v-text-anchor:top" coordsize="728980,6350" o:gfxdata="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" path="m728472,l,,,6096r728472,l728472,xe" fillcolor="black" stroked="f">
                         <v:path arrowok="t"/>
                       </v:shape>
@@ -606,7 +606,7 @@
                 </mc:Choice>
                 <mc:Fallback>
                   <w:pict>
-                    <v:group w14:anchorId="030668A2" id="Group 8" o:spid="_x0000_s1026" style="position:absolute;margin-left:114.05pt;margin-top:9.5pt;width:107.1pt;height:.5pt;z-index:251658240;mso-wrap-distance-left:0;mso-wrap-distance-right:0" coordsize="13601,63" o:gfxdata="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">
+                    <v:group w14:anchorId="2C0B2C91" id="Group 8" o:spid="_x0000_s1026" style="position:absolute;margin-left:114.05pt;margin-top:9.5pt;width:107.1pt;height:.5pt;z-index:251658240;mso-wrap-distance-left:0;mso-wrap-distance-right:0" coordsize="13601,63" o:gfxdata="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">
                       <v:shape id="Graphic 9" o:spid="_x0000_s1027" style="position:absolute;width:13601;height:63;visibility:visible;mso-wrap-style:square;v-text-anchor:top" coordsize="1360170,6350" o:gfxdata="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" path="m1359662,l,,,6096r1359662,l1359662,xe" fillcolor="black" stroked="f">
                         <v:path arrowok="t"/>
                       </v:shape>
@@ -772,7 +772,7 @@
                 </mc:Choice>
                 <mc:Fallback>
                   <w:pict>
-                    <v:shape w14:anchorId="674101D8" id="Graphic 5" o:spid="_x0000_s1026" style="position:absolute;margin-left:150.25pt;margin-top:8.45pt;width:100pt;height:.5pt;z-index:251664384;visibility:visible;mso-wrap-style:square;mso-wrap-distance-left:0;mso-wrap-distance-top:0;mso-wrap-distance-right:0;mso-wrap-distance-bottom:0;mso-position-horizontal:absolute;mso-position-horizontal-relative:page;mso-position-vertical:absolute;mso-position-vertical-relative:text;v-text-anchor:top" coordsize="1270000,6350" o:gfxdata="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" path="m1269796,l,,,6096r1269796,l1269796,xe" fillcolor="black" stroked="f">
+                    <v:shape w14:anchorId="7F8E8B9F" id="Graphic 5" o:spid="_x0000_s1026" style="position:absolute;margin-left:150.25pt;margin-top:8.45pt;width:100pt;height:.5pt;z-index:251664384;visibility:visible;mso-wrap-style:square;mso-wrap-distance-left:0;mso-wrap-distance-top:0;mso-wrap-distance-right:0;mso-wrap-distance-bottom:0;mso-position-horizontal:absolute;mso-position-horizontal-relative:page;mso-position-vertical:absolute;mso-position-vertical-relative:text;v-text-anchor:top" coordsize="1270000,6350" o:gfxdata="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" path="m1269796,l,,,6096r1269796,l1269796,xe" fillcolor="black" stroked="f">
                       <v:path arrowok="t"/>
                       <w10:wrap anchorx="page"/>
                     </v:shape>
@@ -2462,7 +2462,7 @@
       <w:tblPr>
         <w:tblStyle w:val="TableNormal"/>
         <w:tblW w:w="0" w:type="auto"/>
-        <w:tblInd w:w="122" w:type="dxa"/>
+        <w:jc w:val="center"/>
         <w:tblBorders>
           <w:top w:val="single" w:sz="4" w:space="0" w:color="000000"/>
           <w:left w:val="single" w:sz="4" w:space="0" w:color="000000"/>
@@ -2485,6 +2485,7 @@
       <w:tr>
         <w:trPr>
           <w:trHeight w:val="265"/>
+          <w:jc w:val="center"/>
         </w:trPr>
         <w:tc>
           <w:tcPr>
@@ -2547,6 +2548,7 @@
       <w:tr>
         <w:trPr>
           <w:trHeight w:val="172"/>
+          <w:jc w:val="center"/>
         </w:trPr>
         <w:tc>
           <w:tcPr>
@@ -2593,6 +2595,7 @@
       <w:tr>
         <w:trPr>
           <w:trHeight w:val="208"/>
+          <w:jc w:val="center"/>
         </w:trPr>
         <w:tc>
           <w:tcPr>
@@ -2842,6 +2845,7 @@
       <w:tr>
         <w:trPr>
           <w:trHeight w:val="174"/>
+          <w:jc w:val="center"/>
         </w:trPr>
         <w:tc>
           <w:tcPr>
@@ -2971,6 +2975,7 @@
       <w:tr>
         <w:trPr>
           <w:trHeight w:val="111"/>
+          <w:jc w:val="center"/>
         </w:trPr>
         <w:tc>
           <w:tcPr>
@@ -3092,6 +3097,7 @@
       <w:tr>
         <w:trPr>
           <w:trHeight w:val="174"/>
+          <w:jc w:val="center"/>
         </w:trPr>
         <w:tc>
           <w:tcPr>
@@ -3141,27 +3147,31 @@
               <w:jc w:val="center"/>
               <w:rPr>
                 <w:rFonts w:asciiTheme="minorHAnsi" w:hAnsiTheme="minorHAnsi" w:cstheme="minorHAnsi"/>
-                <w:sz w:val="10"/>
+                <w:sz w:val="16"/>
+                <w:szCs w:val="32"/>
               </w:rPr>
             </w:pPr>
             <w:r>
               <w:rPr>
                 <w:rFonts w:asciiTheme="minorHAnsi" w:hAnsiTheme="minorHAnsi" w:cstheme="minorHAnsi"/>
-                <w:sz w:val="10"/>
+                <w:sz w:val="16"/>
+                <w:szCs w:val="32"/>
               </w:rPr>
               <w:t>${</w:t>
             </w:r>
             <w:r>
               <w:rPr>
                 <w:rFonts w:asciiTheme="minorHAnsi" w:hAnsiTheme="minorHAnsi" w:cstheme="minorHAnsi"/>
-                <w:sz w:val="10"/>
+                <w:sz w:val="16"/>
+                <w:szCs w:val="32"/>
               </w:rPr>
               <w:t>cumple</w:t>
             </w:r>
             <w:r>
               <w:rPr>
                 <w:rFonts w:asciiTheme="minorHAnsi" w:hAnsiTheme="minorHAnsi" w:cstheme="minorHAnsi"/>
-                <w:sz w:val="10"/>
+                <w:sz w:val="16"/>
+                <w:szCs w:val="32"/>
               </w:rPr>
               <w:t>}</w:t>
             </w:r>
@@ -3178,14 +3188,15 @@
               <w:jc w:val="center"/>
               <w:rPr>
                 <w:rFonts w:asciiTheme="minorHAnsi" w:hAnsiTheme="minorHAnsi" w:cstheme="minorHAnsi"/>
-                <w:sz w:val="10"/>
+                <w:sz w:val="16"/>
+                <w:szCs w:val="32"/>
               </w:rPr>
             </w:pPr>
             <w:r>
               <w:rPr>
                 <w:rFonts w:asciiTheme="minorHAnsi" w:hAnsiTheme="minorHAnsi" w:cstheme="minorHAnsi"/>
-                <w:sz w:val="6"/>
-                <w:szCs w:val="18"/>
+                <w:sz w:val="16"/>
+                <w:szCs w:val="32"/>
               </w:rPr>
               <w:t>${</w:t>
             </w:r>
@@ -3193,8 +3204,8 @@
             <w:r>
               <w:rPr>
                 <w:rFonts w:asciiTheme="minorHAnsi" w:hAnsiTheme="minorHAnsi" w:cstheme="minorHAnsi"/>
-                <w:sz w:val="6"/>
-                <w:szCs w:val="18"/>
+                <w:sz w:val="16"/>
+                <w:szCs w:val="32"/>
               </w:rPr>
               <w:t>nocumple</w:t>
             </w:r>
@@ -3202,8 +3213,8 @@
             <w:r>
               <w:rPr>
                 <w:rFonts w:asciiTheme="minorHAnsi" w:hAnsiTheme="minorHAnsi" w:cstheme="minorHAnsi"/>
-                <w:sz w:val="6"/>
-                <w:szCs w:val="18"/>
+                <w:sz w:val="16"/>
+                <w:szCs w:val="32"/>
               </w:rPr>
               <w:t>}</w:t>
             </w:r>
@@ -3212,19 +3223,23 @@
         <w:tc>
           <w:tcPr>
             <w:tcW w:w="1136" w:type="dxa"/>
+            <w:vAlign w:val="center"/>
           </w:tcPr>
           <w:p>
             <w:pPr>
               <w:pStyle w:val="TableParagraph"/>
+              <w:jc w:val="center"/>
               <w:rPr>
                 <w:rFonts w:asciiTheme="minorHAnsi" w:hAnsiTheme="minorHAnsi" w:cstheme="minorHAnsi"/>
-                <w:sz w:val="10"/>
+                <w:sz w:val="16"/>
+                <w:szCs w:val="32"/>
               </w:rPr>
             </w:pPr>
             <w:r>
               <w:rPr>
                 <w:rFonts w:asciiTheme="minorHAnsi" w:hAnsiTheme="minorHAnsi" w:cstheme="minorHAnsi"/>
-                <w:sz w:val="10"/>
+                <w:sz w:val="16"/>
+                <w:szCs w:val="32"/>
               </w:rPr>
               <w:t>${</w:t>
             </w:r>
@@ -3232,7 +3247,8 @@
             <w:r>
               <w:rPr>
                 <w:rFonts w:asciiTheme="minorHAnsi" w:hAnsiTheme="minorHAnsi" w:cstheme="minorHAnsi"/>
-                <w:sz w:val="10"/>
+                <w:sz w:val="16"/>
+                <w:szCs w:val="32"/>
               </w:rPr>
               <w:t>noaplica</w:t>
             </w:r>
@@ -3240,7 +3256,8 @@
             <w:r>
               <w:rPr>
                 <w:rFonts w:asciiTheme="minorHAnsi" w:hAnsiTheme="minorHAnsi" w:cstheme="minorHAnsi"/>
-                <w:sz w:val="10"/>
+                <w:sz w:val="16"/>
+                <w:szCs w:val="32"/>
               </w:rPr>
               <w:t>}</w:t>
             </w:r>
@@ -3281,6 +3298,7 @@
       <w:tr>
         <w:trPr>
           <w:trHeight w:val="854"/>
+          <w:jc w:val="center"/>
         </w:trPr>
         <w:tc>
           <w:tcPr>
@@ -3554,38 +3572,17 @@
               <w:jc w:val="center"/>
               <w:rPr>
                 <w:rFonts w:asciiTheme="minorHAnsi" w:hAnsiTheme="minorHAnsi" w:cstheme="minorHAnsi"/>
-                <w:sz w:val="14"/>
-              </w:rPr>
-            </w:pPr>
-            <w:proofErr w:type="gramStart"/>
+                <w:sz w:val="16"/>
+                <w:szCs w:val="32"/>
+              </w:rPr>
+            </w:pPr>
             <w:r>
               <w:rPr>
                 <w:rFonts w:asciiTheme="minorHAnsi" w:hAnsiTheme="minorHAnsi" w:cstheme="minorHAnsi"/>
-                <w:sz w:val="14"/>
-              </w:rPr>
-              <w:t>${</w:t>
-            </w:r>
-            <w:r>
-              <w:rPr>
-                <w:rFonts w:asciiTheme="minorHAnsi" w:hAnsiTheme="minorHAnsi" w:cstheme="minorHAnsi"/>
-                <w:sz w:val="10"/>
-              </w:rPr>
-              <w:t xml:space="preserve"> cumple</w:t>
-            </w:r>
-            <w:proofErr w:type="gramEnd"/>
-            <w:r>
-              <w:rPr>
-                <w:rFonts w:asciiTheme="minorHAnsi" w:hAnsiTheme="minorHAnsi" w:cstheme="minorHAnsi"/>
-                <w:sz w:val="10"/>
-              </w:rPr>
-              <w:t>2</w:t>
-            </w:r>
-            <w:r>
-              <w:rPr>
-                <w:rFonts w:asciiTheme="minorHAnsi" w:hAnsiTheme="minorHAnsi" w:cstheme="minorHAnsi"/>
-                <w:sz w:val="14"/>
-              </w:rPr>
-              <w:t>}</w:t>
+                <w:sz w:val="16"/>
+                <w:szCs w:val="32"/>
+              </w:rPr>
+              <w:t>${cumple}</w:t>
             </w:r>
           </w:p>
         </w:tc>
@@ -3600,36 +3597,33 @@
               <w:jc w:val="center"/>
               <w:rPr>
                 <w:rFonts w:asciiTheme="minorHAnsi" w:hAnsiTheme="minorHAnsi" w:cstheme="minorHAnsi"/>
-                <w:sz w:val="14"/>
-              </w:rPr>
-            </w:pPr>
-            <w:proofErr w:type="gramStart"/>
+                <w:sz w:val="16"/>
+                <w:szCs w:val="32"/>
+              </w:rPr>
+            </w:pPr>
             <w:r>
               <w:rPr>
                 <w:rFonts w:asciiTheme="minorHAnsi" w:hAnsiTheme="minorHAnsi" w:cstheme="minorHAnsi"/>
-                <w:sz w:val="14"/>
+                <w:sz w:val="16"/>
+                <w:szCs w:val="32"/>
               </w:rPr>
               <w:t>${</w:t>
             </w:r>
+            <w:proofErr w:type="spellStart"/>
             <w:r>
               <w:rPr>
                 <w:rFonts w:asciiTheme="minorHAnsi" w:hAnsiTheme="minorHAnsi" w:cstheme="minorHAnsi"/>
-                <w:sz w:val="10"/>
-              </w:rPr>
-              <w:t xml:space="preserve"> cumple</w:t>
-            </w:r>
-            <w:proofErr w:type="gramEnd"/>
+                <w:sz w:val="16"/>
+                <w:szCs w:val="32"/>
+              </w:rPr>
+              <w:t>nocumple</w:t>
+            </w:r>
+            <w:proofErr w:type="spellEnd"/>
             <w:r>
               <w:rPr>
                 <w:rFonts w:asciiTheme="minorHAnsi" w:hAnsiTheme="minorHAnsi" w:cstheme="minorHAnsi"/>
-                <w:sz w:val="10"/>
-              </w:rPr>
-              <w:t>2</w:t>
-            </w:r>
-            <w:r>
-              <w:rPr>
-                <w:rFonts w:asciiTheme="minorHAnsi" w:hAnsiTheme="minorHAnsi" w:cstheme="minorHAnsi"/>
-                <w:sz w:val="14"/>
+                <w:sz w:val="16"/>
+                <w:szCs w:val="32"/>
               </w:rPr>
               <w:t>}</w:t>
             </w:r>
@@ -3638,15 +3632,44 @@
         <w:tc>
           <w:tcPr>
             <w:tcW w:w="1136" w:type="dxa"/>
+            <w:vAlign w:val="center"/>
           </w:tcPr>
           <w:p>
             <w:pPr>
               <w:pStyle w:val="TableParagraph"/>
+              <w:jc w:val="center"/>
               <w:rPr>
                 <w:rFonts w:asciiTheme="minorHAnsi" w:hAnsiTheme="minorHAnsi" w:cstheme="minorHAnsi"/>
-                <w:sz w:val="14"/>
-              </w:rPr>
-            </w:pPr>
+                <w:sz w:val="16"/>
+                <w:szCs w:val="32"/>
+              </w:rPr>
+            </w:pPr>
+            <w:r>
+              <w:rPr>
+                <w:rFonts w:asciiTheme="minorHAnsi" w:hAnsiTheme="minorHAnsi" w:cstheme="minorHAnsi"/>
+                <w:sz w:val="16"/>
+                <w:szCs w:val="32"/>
+              </w:rPr>
+              <w:t>${</w:t>
+            </w:r>
+            <w:proofErr w:type="spellStart"/>
+            <w:r>
+              <w:rPr>
+                <w:rFonts w:asciiTheme="minorHAnsi" w:hAnsiTheme="minorHAnsi" w:cstheme="minorHAnsi"/>
+                <w:sz w:val="16"/>
+                <w:szCs w:val="32"/>
+              </w:rPr>
+              <w:t>noaplica</w:t>
+            </w:r>
+            <w:proofErr w:type="spellEnd"/>
+            <w:r>
+              <w:rPr>
+                <w:rFonts w:asciiTheme="minorHAnsi" w:hAnsiTheme="minorHAnsi" w:cstheme="minorHAnsi"/>
+                <w:sz w:val="16"/>
+                <w:szCs w:val="32"/>
+              </w:rPr>
+              <w:t>}</w:t>
+            </w:r>
           </w:p>
         </w:tc>
         <w:tc>
@@ -3686,6 +3709,7 @@
       <w:tr>
         <w:trPr>
           <w:trHeight w:val="170"/>
+          <w:jc w:val="center"/>
         </w:trPr>
         <w:tc>
           <w:tcPr>
@@ -3846,6 +3870,7 @@
       <w:tr>
         <w:trPr>
           <w:trHeight w:val="342"/>
+          <w:jc w:val="center"/>
         </w:trPr>
         <w:tc>
           <w:tcPr>
@@ -4100,6 +4125,7 @@
       <w:tr>
         <w:trPr>
           <w:trHeight w:val="53"/>
+          <w:jc w:val="center"/>
         </w:trPr>
         <w:tc>
           <w:tcPr>
@@ -5120,7 +5146,7 @@
           </mc:Choice>
           <mc:Fallback>
             <w:pict>
-              <v:group w14:anchorId="7F4971DA" id="Group 12" o:spid="_x0000_s1026" style="width:28.2pt;height:13.2pt;mso-position-horizontal-relative:char;mso-position-vertical-relative:line" coordsize="358140,167640" o:gfxdata="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">
+              <v:group w14:anchorId="2FC449FA" id="Group 12" o:spid="_x0000_s1026" style="width:28.2pt;height:13.2pt;mso-position-horizontal-relative:char;mso-position-vertical-relative:line" coordsize="358140,167640" o:gfxdata="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">
                 <v:shape id="Graphic 13" o:spid="_x0000_s1027" style="position:absolute;width:358140;height:167640;visibility:visible;mso-wrap-style:square;v-text-anchor:top" coordsize="358140,167640" o:gfxdata="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" path="m6083,161556r-6083,l,167640r6083,l6083,161556xem6083,l,,,6096,,161544r6083,l6083,6096,6083,xem358127,161556r-6083,l6096,161556r,6084l352044,167640r6083,l358127,161556xem358127,r-6083,l6096,r,6096l352044,6096r,155448l358127,161544r,-155448l358127,xe" fillcolor="black" stroked="f">
                   <v:path arrowok="t"/>
                 </v:shape>
@@ -5768,7 +5794,7 @@
                 </mc:Choice>
                 <mc:Fallback>
                   <w:pict>
-                    <v:group w14:anchorId="27C297AB" id="Group 14" o:spid="_x0000_s1026" style="width:114.4pt;height:.5pt;mso-position-horizontal-relative:char;mso-position-vertical-relative:line" coordsize="14528,63" o:gfxdata="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">
+                    <v:group w14:anchorId="35B62B03" id="Group 14" o:spid="_x0000_s1026" style="width:114.4pt;height:.5pt;mso-position-horizontal-relative:char;mso-position-vertical-relative:line" coordsize="14528,63" o:gfxdata="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">
                       <v:shape id="Graphic 15" o:spid="_x0000_s1027" style="position:absolute;width:14528;height:63;visibility:visible;mso-wrap-style:square;v-text-anchor:top" coordsize="1452880,6350" o:gfxdata="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" path="m1452372,l,,,6096r1452372,l1452372,xe" fillcolor="black" stroked="f">
                         <v:path arrowok="t"/>
                       </v:shape>
@@ -5867,7 +5893,7 @@
                 </mc:Choice>
                 <mc:Fallback>
                   <w:pict>
-                    <v:group w14:anchorId="029BDBAB" id="Group 16" o:spid="_x0000_s1026" style="width:163.1pt;height:.5pt;mso-position-horizontal-relative:char;mso-position-vertical-relative:line" coordsize="20713,63" o:gfxdata="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">
+                    <v:group w14:anchorId="0FA2450D" id="Group 16" o:spid="_x0000_s1026" style="width:163.1pt;height:.5pt;mso-position-horizontal-relative:char;mso-position-vertical-relative:line" coordsize="20713,63" o:gfxdata="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">
                       <v:shape id="Graphic 17" o:spid="_x0000_s1027" style="position:absolute;width:20713;height:63;visibility:visible;mso-wrap-style:square;v-text-anchor:top" coordsize="2071370,6350" o:gfxdata="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" path="m2071370,l,,,6096r2071370,l2071370,xe" fillcolor="black" stroked="f">
                         <v:path arrowok="t"/>
                       </v:shape>
@@ -5966,7 +5992,7 @@
                 </mc:Choice>
                 <mc:Fallback>
                   <w:pict>
-                    <v:group w14:anchorId="538DEDB2" id="Group 18" o:spid="_x0000_s1026" style="width:159.15pt;height:.5pt;mso-position-horizontal-relative:char;mso-position-vertical-relative:line" coordsize="20212,63" o:gfxdata="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">
+                    <v:group w14:anchorId="2F9C6917" id="Group 18" o:spid="_x0000_s1026" style="width:159.15pt;height:.5pt;mso-position-horizontal-relative:char;mso-position-vertical-relative:line" coordsize="20212,63" o:gfxdata="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">
                       <v:shape id="Graphic 19" o:spid="_x0000_s1027" style="position:absolute;width:20212;height:63;visibility:visible;mso-wrap-style:square;v-text-anchor:top" coordsize="2021205,6350" o:gfxdata="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" path="m2021077,l,,,6096r2021077,l2021077,xe" fillcolor="black" stroked="f">
                         <v:path arrowok="t"/>
                       </v:shape>
@@ -6687,7 +6713,7 @@
                 </mc:Choice>
                 <mc:Fallback>
                   <w:pict>
-                    <v:group w14:anchorId="74540900" id="Group 20" o:spid="_x0000_s1026" style="width:130.7pt;height:.7pt;mso-position-horizontal-relative:char;mso-position-vertical-relative:line" coordsize="16598,88" o:gfxdata="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">
+                    <v:group w14:anchorId="25E2897B" id="Group 20" o:spid="_x0000_s1026" style="width:130.7pt;height:.7pt;mso-position-horizontal-relative:char;mso-position-vertical-relative:line" coordsize="16598,88" o:gfxdata="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">
                       <v:shape id="Graphic 21" o:spid="_x0000_s1027" style="position:absolute;top:43;width:16598;height:13;visibility:visible;mso-wrap-style:square;v-text-anchor:top" coordsize="1659889,1270" o:gfxdata="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" path="m,l1659291,e" filled="f" strokeweight=".24219mm">
                         <v:path arrowok="t"/>
                       </v:shape>

</xml_diff>

<commit_message>
Cambios dictamen anexo 30
</commit_message>
<xml_diff>
--- a/storage/app/templates/formatos_anexo30/DICTAMEN TECNICO DE PROGRAMAS INFORMATICOS.docx
+++ b/storage/app/templates/formatos_anexo30/DICTAMEN TECNICO DE PROGRAMAS INFORMATICOS.docx
@@ -459,7 +459,7 @@
                 </mc:Choice>
                 <mc:Fallback>
                   <w:pict>
-                    <v:group w14:anchorId="705BCD4D" id="Group 6" o:spid="_x0000_s1026" style="position:absolute;margin-left:32.15pt;margin-top:9.5pt;width:57.4pt;height:.5pt;z-index:251653120;mso-wrap-distance-left:0;mso-wrap-distance-right:0" coordsize="7289,63" o:gfxdata="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">
+                    <v:group w14:anchorId="0E27C8CB" id="Group 6" o:spid="_x0000_s1026" style="position:absolute;margin-left:32.15pt;margin-top:9.5pt;width:57.4pt;height:.5pt;z-index:251653120;mso-wrap-distance-left:0;mso-wrap-distance-right:0" coordsize="7289,63" o:gfxdata="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">
                       <v:shape id="Graphic 7" o:spid="_x0000_s1027" style="position:absolute;width:7289;height:63;visibility:visible;mso-wrap-style:square;v-text-anchor:top" coordsize="728980,6350" o:gfxdata="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" path="m728472,l,,,6096r728472,l728472,xe" fillcolor="black" stroked="f">
                         <v:path arrowok="t"/>
                       </v:shape>
@@ -606,7 +606,7 @@
                 </mc:Choice>
                 <mc:Fallback>
                   <w:pict>
-                    <v:group w14:anchorId="21D04554" id="Group 8" o:spid="_x0000_s1026" style="position:absolute;margin-left:114.05pt;margin-top:9.5pt;width:107.1pt;height:.5pt;z-index:251658240;mso-wrap-distance-left:0;mso-wrap-distance-right:0" coordsize="13601,63" o:gfxdata="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">
+                    <v:group w14:anchorId="64EB0C78" id="Group 8" o:spid="_x0000_s1026" style="position:absolute;margin-left:114.05pt;margin-top:9.5pt;width:107.1pt;height:.5pt;z-index:251658240;mso-wrap-distance-left:0;mso-wrap-distance-right:0" coordsize="13601,63" o:gfxdata="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">
                       <v:shape id="Graphic 9" o:spid="_x0000_s1027" style="position:absolute;width:13601;height:63;visibility:visible;mso-wrap-style:square;v-text-anchor:top" coordsize="1360170,6350" o:gfxdata="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" path="m1359662,l,,,6096r1359662,l1359662,xe" fillcolor="black" stroked="f">
                         <v:path arrowok="t"/>
                       </v:shape>
@@ -659,7 +659,25 @@
                 <w:spacing w:val="-2"/>
                 <w:sz w:val="16"/>
               </w:rPr>
-              <w:t>${fecha_inspeccion}</w:t>
+              <w:t>${</w:t>
+            </w:r>
+            <w:proofErr w:type="spellStart"/>
+            <w:r>
+              <w:rPr>
+                <w:b/>
+                <w:spacing w:val="-2"/>
+                <w:sz w:val="16"/>
+              </w:rPr>
+              <w:t>fecha_inspeccion</w:t>
+            </w:r>
+            <w:proofErr w:type="spellEnd"/>
+            <w:r>
+              <w:rPr>
+                <w:b/>
+                <w:spacing w:val="-2"/>
+                <w:sz w:val="16"/>
+              </w:rPr>
+              <w:t>}</w:t>
             </w:r>
           </w:p>
         </w:tc>
@@ -754,7 +772,7 @@
                 </mc:Choice>
                 <mc:Fallback>
                   <w:pict>
-                    <v:shape w14:anchorId="7594BC78" id="Graphic 5" o:spid="_x0000_s1026" style="position:absolute;margin-left:150.25pt;margin-top:8.45pt;width:100pt;height:.5pt;z-index:251664384;visibility:visible;mso-wrap-style:square;mso-wrap-distance-left:0;mso-wrap-distance-top:0;mso-wrap-distance-right:0;mso-wrap-distance-bottom:0;mso-position-horizontal:absolute;mso-position-horizontal-relative:page;mso-position-vertical:absolute;mso-position-vertical-relative:text;v-text-anchor:top" coordsize="1270000,6350" o:gfxdata="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" path="m1269796,l,,,6096r1269796,l1269796,xe" fillcolor="black" stroked="f">
+                    <v:shape w14:anchorId="4FD3BBFF" id="Graphic 5" o:spid="_x0000_s1026" style="position:absolute;margin-left:150.25pt;margin-top:8.45pt;width:100pt;height:.5pt;z-index:251664384;visibility:visible;mso-wrap-style:square;mso-wrap-distance-left:0;mso-wrap-distance-top:0;mso-wrap-distance-right:0;mso-wrap-distance-bottom:0;mso-position-horizontal:absolute;mso-position-horizontal-relative:page;mso-position-vertical:absolute;mso-position-vertical-relative:text;v-text-anchor:top" coordsize="1270000,6350" o:gfxdata="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" path="m1269796,l,,,6096r1269796,l1269796,xe" fillcolor="black" stroked="f">
                       <v:path arrowok="t"/>
                       <w10:wrap anchorx="page"/>
                     </v:shape>
@@ -813,7 +831,25 @@
                 <w:spacing w:val="-2"/>
                 <w:sz w:val="16"/>
               </w:rPr>
-              <w:t>${fecha_inspeccion_modificada}</w:t>
+              <w:t>${</w:t>
+            </w:r>
+            <w:proofErr w:type="spellStart"/>
+            <w:r>
+              <w:rPr>
+                <w:b/>
+                <w:spacing w:val="-2"/>
+                <w:sz w:val="16"/>
+              </w:rPr>
+              <w:t>fecha_inspeccion_modificada</w:t>
+            </w:r>
+            <w:proofErr w:type="spellEnd"/>
+            <w:r>
+              <w:rPr>
+                <w:b/>
+                <w:spacing w:val="-2"/>
+                <w:sz w:val="16"/>
+              </w:rPr>
+              <w:t>}</w:t>
             </w:r>
           </w:p>
         </w:tc>
@@ -981,6 +1017,32 @@
             <w:r>
               <w:t xml:space="preserve"> </w:t>
             </w:r>
+            <w:r>
+              <w:rPr>
+                <w:spacing w:val="-2"/>
+                <w:sz w:val="14"/>
+              </w:rPr>
+              <w:t>${</w:t>
+            </w:r>
+            <w:proofErr w:type="spellStart"/>
+            <w:r>
+              <w:rPr>
+                <w:spacing w:val="-2"/>
+                <w:sz w:val="14"/>
+              </w:rPr>
+              <w:t>razonsocial</w:t>
+            </w:r>
+            <w:proofErr w:type="spellEnd"/>
+            <w:r>
+              <w:rPr>
+                <w:spacing w:val="-2"/>
+                <w:sz w:val="14"/>
+              </w:rPr>
+              <w:t>}</w:t>
+            </w:r>
+            <w:r>
+              <w:t xml:space="preserve"> </w:t>
+            </w:r>
           </w:p>
         </w:tc>
         <w:tc>
@@ -1015,6 +1077,16 @@
                 <w:sz w:val="14"/>
               </w:rPr>
               <w:t>electrónico:</w:t>
+            </w:r>
+            <w:r>
+              <w:t xml:space="preserve"> </w:t>
+            </w:r>
+            <w:r>
+              <w:rPr>
+                <w:spacing w:val="-2"/>
+                <w:sz w:val="14"/>
+              </w:rPr>
+              <w:t>${correo}</w:t>
             </w:r>
             <w:r>
               <w:t xml:space="preserve"> </w:t>
@@ -1049,6 +1121,32 @@
             <w:r>
               <w:t xml:space="preserve"> </w:t>
             </w:r>
+            <w:r>
+              <w:rPr>
+                <w:spacing w:val="-2"/>
+                <w:sz w:val="14"/>
+              </w:rPr>
+              <w:t>${</w:t>
+            </w:r>
+            <w:proofErr w:type="spellStart"/>
+            <w:r>
+              <w:rPr>
+                <w:spacing w:val="-2"/>
+                <w:sz w:val="14"/>
+              </w:rPr>
+              <w:t>direccion_estacion</w:t>
+            </w:r>
+            <w:proofErr w:type="spellEnd"/>
+            <w:r>
+              <w:rPr>
+                <w:spacing w:val="-2"/>
+                <w:sz w:val="14"/>
+              </w:rPr>
+              <w:t>}</w:t>
+            </w:r>
+            <w:r>
+              <w:t xml:space="preserve"> </w:t>
+            </w:r>
           </w:p>
         </w:tc>
         <w:tc>
@@ -1077,6 +1175,29 @@
                 <w:sz w:val="14"/>
               </w:rPr>
               <w:t xml:space="preserve"> </w:t>
+            </w:r>
+            <w:r>
+              <w:rPr>
+                <w:spacing w:val="-2"/>
+                <w:sz w:val="14"/>
+              </w:rPr>
+              <w:t>${</w:t>
+            </w:r>
+            <w:proofErr w:type="spellStart"/>
+            <w:r>
+              <w:rPr>
+                <w:spacing w:val="-2"/>
+                <w:sz w:val="14"/>
+              </w:rPr>
+              <w:t>telefono</w:t>
+            </w:r>
+            <w:proofErr w:type="spellEnd"/>
+            <w:r>
+              <w:rPr>
+                <w:spacing w:val="-2"/>
+                <w:sz w:val="14"/>
+              </w:rPr>
+              <w:t>}</w:t>
             </w:r>
           </w:p>
         </w:tc>
@@ -1736,6 +1857,29 @@
               </w:rPr>
               <w:t xml:space="preserve">: </w:t>
             </w:r>
+            <w:r>
+              <w:rPr>
+                <w:spacing w:val="-2"/>
+                <w:sz w:val="14"/>
+              </w:rPr>
+              <w:t>${</w:t>
+            </w:r>
+            <w:proofErr w:type="spellStart"/>
+            <w:r>
+              <w:rPr>
+                <w:spacing w:val="-2"/>
+                <w:sz w:val="14"/>
+              </w:rPr>
+              <w:t>fecha_recepcion</w:t>
+            </w:r>
+            <w:proofErr w:type="spellEnd"/>
+            <w:r>
+              <w:rPr>
+                <w:spacing w:val="-2"/>
+                <w:sz w:val="14"/>
+              </w:rPr>
+              <w:t>}</w:t>
+            </w:r>
           </w:p>
         </w:tc>
         <w:tc>
@@ -1784,6 +1928,29 @@
                 <w:sz w:val="14"/>
               </w:rPr>
               <w:t xml:space="preserve">: </w:t>
+            </w:r>
+            <w:r>
+              <w:rPr>
+                <w:spacing w:val="-2"/>
+                <w:sz w:val="14"/>
+              </w:rPr>
+              <w:t>${</w:t>
+            </w:r>
+            <w:proofErr w:type="spellStart"/>
+            <w:r>
+              <w:rPr>
+                <w:spacing w:val="-2"/>
+                <w:sz w:val="14"/>
+              </w:rPr>
+              <w:t>fecha_inspeccion</w:t>
+            </w:r>
+            <w:proofErr w:type="spellEnd"/>
+            <w:r>
+              <w:rPr>
+                <w:spacing w:val="-2"/>
+                <w:sz w:val="14"/>
+              </w:rPr>
+              <w:t>}</w:t>
             </w:r>
           </w:p>
         </w:tc>
@@ -2188,6 +2355,7 @@
               <w:ind w:left="1278" w:right="2127"/>
               <w:rPr>
                 <w:sz w:val="14"/>
+                <w:u w:val="single"/>
               </w:rPr>
             </w:pPr>
             <w:r>
@@ -3203,7 +3371,25 @@
                 <w:sz w:val="16"/>
                 <w:szCs w:val="16"/>
               </w:rPr>
-              <w:t>${noaplica}</w:t>
+              <w:t>${</w:t>
+            </w:r>
+            <w:proofErr w:type="spellStart"/>
+            <w:r>
+              <w:rPr>
+                <w:rFonts w:asciiTheme="minorHAnsi" w:hAnsiTheme="minorHAnsi" w:cstheme="minorHAnsi"/>
+                <w:sz w:val="16"/>
+                <w:szCs w:val="16"/>
+              </w:rPr>
+              <w:t>noaplica</w:t>
+            </w:r>
+            <w:proofErr w:type="spellEnd"/>
+            <w:r>
+              <w:rPr>
+                <w:rFonts w:asciiTheme="minorHAnsi" w:hAnsiTheme="minorHAnsi" w:cstheme="minorHAnsi"/>
+                <w:sz w:val="16"/>
+                <w:szCs w:val="16"/>
+              </w:rPr>
+              <w:t>}</w:t>
             </w:r>
           </w:p>
         </w:tc>
@@ -3253,23 +3439,7 @@
                 <w:sz w:val="16"/>
                 <w:szCs w:val="16"/>
               </w:rPr>
-              <w:t>${</w:t>
-            </w:r>
-            <w:r>
-              <w:rPr>
-                <w:rFonts w:asciiTheme="minorHAnsi" w:hAnsiTheme="minorHAnsi" w:cstheme="minorHAnsi"/>
-                <w:sz w:val="16"/>
-                <w:szCs w:val="16"/>
-              </w:rPr>
-              <w:t>recomendaciones1</w:t>
-            </w:r>
-            <w:r>
-              <w:rPr>
-                <w:rFonts w:asciiTheme="minorHAnsi" w:hAnsiTheme="minorHAnsi" w:cstheme="minorHAnsi"/>
-                <w:sz w:val="16"/>
-                <w:szCs w:val="16"/>
-              </w:rPr>
-              <w:t>}</w:t>
+              <w:t>${recomendaciones1}</w:t>
             </w:r>
           </w:p>
         </w:tc>
@@ -4699,7 +4869,7 @@
         <mc:AlternateContent>
           <mc:Choice Requires="wps">
             <w:drawing>
-              <wp:anchor distT="0" distB="0" distL="114300" distR="114300" simplePos="0" relativeHeight="251666432" behindDoc="0" locked="0" layoutInCell="1" allowOverlap="1" wp14:anchorId="5B4677B9" wp14:editId="396BE8CC">
+              <wp:anchor distT="0" distB="0" distL="114300" distR="114300" simplePos="0" relativeHeight="251666432" behindDoc="0" locked="0" layoutInCell="1" allowOverlap="1" wp14:anchorId="5B4677B9" wp14:editId="02FBD44C">
                 <wp:simplePos x="0" y="0"/>
                 <wp:positionH relativeFrom="column">
                   <wp:posOffset>1596390</wp:posOffset>
@@ -4905,6 +5075,148 @@
         <w:spacing w:before="1" w:after="13"/>
         <w:ind w:left="112"/>
       </w:pPr>
+      <w:r>
+        <w:rPr>
+          <w:noProof/>
+          <w:sz w:val="20"/>
+        </w:rPr>
+        <mc:AlternateContent>
+          <mc:Choice Requires="wps">
+            <w:drawing>
+              <wp:anchor distT="0" distB="0" distL="114300" distR="114300" simplePos="0" relativeHeight="251658752" behindDoc="0" locked="0" layoutInCell="1" allowOverlap="1" wp14:anchorId="32F53732" wp14:editId="1621A871">
+                <wp:simplePos x="0" y="0"/>
+                <wp:positionH relativeFrom="column">
+                  <wp:posOffset>1578937</wp:posOffset>
+                </wp:positionH>
+                <wp:positionV relativeFrom="paragraph">
+                  <wp:posOffset>89110</wp:posOffset>
+                </wp:positionV>
+                <wp:extent cx="465614" cy="201611"/>
+                <wp:effectExtent l="0" t="0" r="0" b="0"/>
+                <wp:wrapNone/>
+                <wp:docPr id="1770974281" name="Cuadro de texto 14"/>
+                <wp:cNvGraphicFramePr/>
+                <a:graphic xmlns:a="http://schemas.openxmlformats.org/drawingml/2006/main">
+                  <a:graphicData uri="http://schemas.microsoft.com/office/word/2010/wordprocessingShape">
+                    <wps:wsp>
+                      <wps:cNvSpPr txBox="1"/>
+                      <wps:spPr>
+                        <a:xfrm>
+                          <a:off x="0" y="0"/>
+                          <a:ext cx="465614" cy="201611"/>
+                        </a:xfrm>
+                        <a:prstGeom prst="rect">
+                          <a:avLst/>
+                        </a:prstGeom>
+                        <a:noFill/>
+                        <a:ln w="6350">
+                          <a:noFill/>
+                        </a:ln>
+                      </wps:spPr>
+                      <wps:txbx>
+                        <w:txbxContent>
+                          <w:p>
+                            <w:pPr>
+                              <w:pStyle w:val="TableParagraph"/>
+                              <w:rPr>
+                                <w:rFonts w:asciiTheme="minorHAnsi" w:hAnsiTheme="minorHAnsi" w:cstheme="minorHAnsi"/>
+                                <w:sz w:val="16"/>
+                                <w:szCs w:val="16"/>
+                              </w:rPr>
+                            </w:pPr>
+                            <w:r>
+                              <w:rPr>
+                                <w:rFonts w:asciiTheme="minorHAnsi" w:hAnsiTheme="minorHAnsi" w:cstheme="minorHAnsi"/>
+                                <w:sz w:val="16"/>
+                                <w:szCs w:val="16"/>
+                              </w:rPr>
+                              <w:t>${</w:t>
+                            </w:r>
+                            <w:r>
+                              <w:rPr>
+                                <w:rFonts w:asciiTheme="minorHAnsi" w:hAnsiTheme="minorHAnsi" w:cstheme="minorHAnsi"/>
+                                <w:sz w:val="16"/>
+                                <w:szCs w:val="16"/>
+                              </w:rPr>
+                              <w:t>si6</w:t>
+                            </w:r>
+                            <w:r>
+                              <w:rPr>
+                                <w:rFonts w:asciiTheme="minorHAnsi" w:hAnsiTheme="minorHAnsi" w:cstheme="minorHAnsi"/>
+                                <w:sz w:val="16"/>
+                                <w:szCs w:val="16"/>
+                              </w:rPr>
+                              <w:t>}</w:t>
+                            </w:r>
+                          </w:p>
+                          <w:p/>
+                        </w:txbxContent>
+                      </wps:txbx>
+                      <wps:bodyPr rot="0" spcFirstLastPara="0" vertOverflow="overflow" horzOverflow="overflow" vert="horz" wrap="square" lIns="91440" tIns="45720" rIns="91440" bIns="45720" numCol="1" spcCol="0" rtlCol="0" fromWordArt="0" anchor="t" anchorCtr="0" forceAA="0" compatLnSpc="1">
+                        <a:prstTxWarp prst="textNoShape">
+                          <a:avLst/>
+                        </a:prstTxWarp>
+                        <a:noAutofit/>
+                      </wps:bodyPr>
+                    </wps:wsp>
+                  </a:graphicData>
+                </a:graphic>
+                <wp14:sizeRelH relativeFrom="margin">
+                  <wp14:pctWidth>0</wp14:pctWidth>
+                </wp14:sizeRelH>
+                <wp14:sizeRelV relativeFrom="margin">
+                  <wp14:pctHeight>0</wp14:pctHeight>
+                </wp14:sizeRelV>
+              </wp:anchor>
+            </w:drawing>
+          </mc:Choice>
+          <mc:Fallback>
+            <w:pict>
+              <v:shape w14:anchorId="32F53732" id="Cuadro de texto 14" o:spid="_x0000_s1028" type="#_x0000_t202" style="position:absolute;left:0;text-align:left;margin-left:124.35pt;margin-top:7pt;width:36.65pt;height:15.85pt;z-index:251658752;visibility:visible;mso-wrap-style:square;mso-width-percent:0;mso-height-percent:0;mso-wrap-distance-left:9pt;mso-wrap-distance-top:0;mso-wrap-distance-right:9pt;mso-wrap-distance-bottom:0;mso-position-horizontal:absolute;mso-position-horizontal-relative:text;mso-position-vertical:absolute;mso-position-vertical-relative:text;mso-width-percent:0;mso-height-percent:0;mso-width-relative:margin;mso-height-relative:margin;v-text-anchor:top" o:gfxdata="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" filled="f" stroked="f" strokeweight=".5pt">
+                <v:textbox>
+                  <w:txbxContent>
+                    <w:p>
+                      <w:pPr>
+                        <w:pStyle w:val="TableParagraph"/>
+                        <w:rPr>
+                          <w:rFonts w:asciiTheme="minorHAnsi" w:hAnsiTheme="minorHAnsi" w:cstheme="minorHAnsi"/>
+                          <w:sz w:val="16"/>
+                          <w:szCs w:val="16"/>
+                        </w:rPr>
+                      </w:pPr>
+                      <w:r>
+                        <w:rPr>
+                          <w:rFonts w:asciiTheme="minorHAnsi" w:hAnsiTheme="minorHAnsi" w:cstheme="minorHAnsi"/>
+                          <w:sz w:val="16"/>
+                          <w:szCs w:val="16"/>
+                        </w:rPr>
+                        <w:t>${</w:t>
+                      </w:r>
+                      <w:r>
+                        <w:rPr>
+                          <w:rFonts w:asciiTheme="minorHAnsi" w:hAnsiTheme="minorHAnsi" w:cstheme="minorHAnsi"/>
+                          <w:sz w:val="16"/>
+                          <w:szCs w:val="16"/>
+                        </w:rPr>
+                        <w:t>si6</w:t>
+                      </w:r>
+                      <w:r>
+                        <w:rPr>
+                          <w:rFonts w:asciiTheme="minorHAnsi" w:hAnsiTheme="minorHAnsi" w:cstheme="minorHAnsi"/>
+                          <w:sz w:val="16"/>
+                          <w:szCs w:val="16"/>
+                        </w:rPr>
+                        <w:t>}</w:t>
+                      </w:r>
+                    </w:p>
+                    <w:p/>
+                  </w:txbxContent>
+                </v:textbox>
+              </v:shape>
+            </w:pict>
+          </mc:Fallback>
+        </mc:AlternateContent>
+      </w:r>
     </w:p>
     <w:p>
       <w:pPr>
@@ -4924,8 +5236,150 @@
         <mc:AlternateContent>
           <mc:Choice Requires="wps">
             <w:drawing>
-              <wp:inline distT="0" distB="0" distL="0" distR="0" wp14:anchorId="7BCEA5DC" wp14:editId="77AC3920">
-                <wp:extent cx="4193540" cy="213360"/>
+              <wp:anchor distT="0" distB="0" distL="114300" distR="114300" simplePos="0" relativeHeight="251656704" behindDoc="0" locked="0" layoutInCell="1" allowOverlap="1" wp14:anchorId="5EBCF7D4" wp14:editId="75D0E541">
+                <wp:simplePos x="0" y="0"/>
+                <wp:positionH relativeFrom="column">
+                  <wp:posOffset>5242147</wp:posOffset>
+                </wp:positionH>
+                <wp:positionV relativeFrom="paragraph">
+                  <wp:posOffset>6350</wp:posOffset>
+                </wp:positionV>
+                <wp:extent cx="493663" cy="224393"/>
+                <wp:effectExtent l="0" t="0" r="0" b="4445"/>
+                <wp:wrapNone/>
+                <wp:docPr id="87921670" name="Cuadro de texto 14"/>
+                <wp:cNvGraphicFramePr/>
+                <a:graphic xmlns:a="http://schemas.openxmlformats.org/drawingml/2006/main">
+                  <a:graphicData uri="http://schemas.microsoft.com/office/word/2010/wordprocessingShape">
+                    <wps:wsp>
+                      <wps:cNvSpPr txBox="1"/>
+                      <wps:spPr>
+                        <a:xfrm>
+                          <a:off x="0" y="0"/>
+                          <a:ext cx="493663" cy="224393"/>
+                        </a:xfrm>
+                        <a:prstGeom prst="rect">
+                          <a:avLst/>
+                        </a:prstGeom>
+                        <a:noFill/>
+                        <a:ln w="6350">
+                          <a:noFill/>
+                        </a:ln>
+                      </wps:spPr>
+                      <wps:txbx>
+                        <w:txbxContent>
+                          <w:p>
+                            <w:pPr>
+                              <w:pStyle w:val="TableParagraph"/>
+                              <w:rPr>
+                                <w:rFonts w:asciiTheme="minorHAnsi" w:hAnsiTheme="minorHAnsi" w:cstheme="minorHAnsi"/>
+                                <w:sz w:val="16"/>
+                                <w:szCs w:val="16"/>
+                              </w:rPr>
+                            </w:pPr>
+                            <w:r>
+                              <w:rPr>
+                                <w:rFonts w:asciiTheme="minorHAnsi" w:hAnsiTheme="minorHAnsi" w:cstheme="minorHAnsi"/>
+                                <w:sz w:val="16"/>
+                                <w:szCs w:val="16"/>
+                              </w:rPr>
+                              <w:t>${no</w:t>
+                            </w:r>
+                            <w:r>
+                              <w:rPr>
+                                <w:rFonts w:asciiTheme="minorHAnsi" w:hAnsiTheme="minorHAnsi" w:cstheme="minorHAnsi"/>
+                                <w:sz w:val="16"/>
+                                <w:szCs w:val="16"/>
+                              </w:rPr>
+                              <w:t>6</w:t>
+                            </w:r>
+                            <w:r>
+                              <w:rPr>
+                                <w:rFonts w:asciiTheme="minorHAnsi" w:hAnsiTheme="minorHAnsi" w:cstheme="minorHAnsi"/>
+                                <w:sz w:val="16"/>
+                                <w:szCs w:val="16"/>
+                              </w:rPr>
+                              <w:t>}</w:t>
+                            </w:r>
+                          </w:p>
+                          <w:p/>
+                        </w:txbxContent>
+                      </wps:txbx>
+                      <wps:bodyPr rot="0" spcFirstLastPara="0" vertOverflow="overflow" horzOverflow="overflow" vert="horz" wrap="square" lIns="91440" tIns="45720" rIns="91440" bIns="45720" numCol="1" spcCol="0" rtlCol="0" fromWordArt="0" anchor="t" anchorCtr="0" forceAA="0" compatLnSpc="1">
+                        <a:prstTxWarp prst="textNoShape">
+                          <a:avLst/>
+                        </a:prstTxWarp>
+                        <a:noAutofit/>
+                      </wps:bodyPr>
+                    </wps:wsp>
+                  </a:graphicData>
+                </a:graphic>
+                <wp14:sizeRelH relativeFrom="margin">
+                  <wp14:pctWidth>0</wp14:pctWidth>
+                </wp14:sizeRelH>
+                <wp14:sizeRelV relativeFrom="margin">
+                  <wp14:pctHeight>0</wp14:pctHeight>
+                </wp14:sizeRelV>
+              </wp:anchor>
+            </w:drawing>
+          </mc:Choice>
+          <mc:Fallback>
+            <w:pict>
+              <v:shape w14:anchorId="5EBCF7D4" id="_x0000_s1029" type="#_x0000_t202" style="position:absolute;left:0;text-align:left;margin-left:412.75pt;margin-top:.5pt;width:38.85pt;height:17.65pt;z-index:251656704;visibility:visible;mso-wrap-style:square;mso-width-percent:0;mso-height-percent:0;mso-wrap-distance-left:9pt;mso-wrap-distance-top:0;mso-wrap-distance-right:9pt;mso-wrap-distance-bottom:0;mso-position-horizontal:absolute;mso-position-horizontal-relative:text;mso-position-vertical:absolute;mso-position-vertical-relative:text;mso-width-percent:0;mso-height-percent:0;mso-width-relative:margin;mso-height-relative:margin;v-text-anchor:top" o:gfxdata="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" filled="f" stroked="f" strokeweight=".5pt">
+                <v:textbox>
+                  <w:txbxContent>
+                    <w:p>
+                      <w:pPr>
+                        <w:pStyle w:val="TableParagraph"/>
+                        <w:rPr>
+                          <w:rFonts w:asciiTheme="minorHAnsi" w:hAnsiTheme="minorHAnsi" w:cstheme="minorHAnsi"/>
+                          <w:sz w:val="16"/>
+                          <w:szCs w:val="16"/>
+                        </w:rPr>
+                      </w:pPr>
+                      <w:r>
+                        <w:rPr>
+                          <w:rFonts w:asciiTheme="minorHAnsi" w:hAnsiTheme="minorHAnsi" w:cstheme="minorHAnsi"/>
+                          <w:sz w:val="16"/>
+                          <w:szCs w:val="16"/>
+                        </w:rPr>
+                        <w:t>${no</w:t>
+                      </w:r>
+                      <w:r>
+                        <w:rPr>
+                          <w:rFonts w:asciiTheme="minorHAnsi" w:hAnsiTheme="minorHAnsi" w:cstheme="minorHAnsi"/>
+                          <w:sz w:val="16"/>
+                          <w:szCs w:val="16"/>
+                        </w:rPr>
+                        <w:t>6</w:t>
+                      </w:r>
+                      <w:r>
+                        <w:rPr>
+                          <w:rFonts w:asciiTheme="minorHAnsi" w:hAnsiTheme="minorHAnsi" w:cstheme="minorHAnsi"/>
+                          <w:sz w:val="16"/>
+                          <w:szCs w:val="16"/>
+                        </w:rPr>
+                        <w:t>}</w:t>
+                      </w:r>
+                    </w:p>
+                    <w:p/>
+                  </w:txbxContent>
+                </v:textbox>
+              </v:shape>
+            </w:pict>
+          </mc:Fallback>
+        </mc:AlternateContent>
+      </w:r>
+      <w:r>
+        <w:rPr>
+          <w:noProof/>
+          <w:sz w:val="20"/>
+        </w:rPr>
+        <mc:AlternateContent>
+          <mc:Choice Requires="wps">
+            <w:drawing>
+              <wp:inline distT="0" distB="0" distL="0" distR="0" wp14:anchorId="7BCEA5DC" wp14:editId="42804EA6">
+                <wp:extent cx="4212971" cy="213360"/>
                 <wp:effectExtent l="0" t="0" r="0" b="0"/>
                 <wp:docPr id="11" name="Textbox 11"/>
                 <wp:cNvGraphicFramePr>
@@ -4940,7 +5394,7 @@
                       <wps:spPr>
                         <a:xfrm>
                           <a:off x="0" y="0"/>
-                          <a:ext cx="4193540" cy="213360"/>
+                          <a:ext cx="4212971" cy="213360"/>
                         </a:xfrm>
                         <a:prstGeom prst="rect">
                           <a:avLst/>
@@ -5075,7 +5529,7 @@
           </mc:Choice>
           <mc:Fallback>
             <w:pict>
-              <v:shape w14:anchorId="7BCEA5DC" id="Textbox 11" o:spid="_x0000_s1028" type="#_x0000_t202" style="width:330.2pt;height:16.8pt;visibility:visible;mso-wrap-style:square;mso-left-percent:-10001;mso-top-percent:-10001;mso-position-horizontal:absolute;mso-position-horizontal-relative:char;mso-position-vertical:absolute;mso-position-vertical-relative:line;mso-left-percent:-10001;mso-top-percent:-10001;v-text-anchor:top" o:gfxdata="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" filled="f" stroked="f">
+              <v:shape w14:anchorId="7BCEA5DC" id="Textbox 11" o:spid="_x0000_s1030" type="#_x0000_t202" style="width:331.75pt;height:16.8pt;visibility:visible;mso-wrap-style:square;mso-left-percent:-10001;mso-top-percent:-10001;mso-position-horizontal:absolute;mso-position-horizontal-relative:char;mso-position-vertical:absolute;mso-position-vertical-relative:line;mso-left-percent:-10001;mso-top-percent:-10001;v-text-anchor:top" o:gfxdata="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" filled="f" stroked="f">
                 <v:textbox inset="0,0,0,0">
                   <w:txbxContent>
                     <w:tbl>
@@ -5214,9 +5668,9 @@
         <mc:AlternateContent>
           <mc:Choice Requires="wpg">
             <w:drawing>
-              <wp:inline distT="0" distB="0" distL="0" distR="0" wp14:anchorId="2B917A60" wp14:editId="071070F9">
+              <wp:inline distT="0" distB="0" distL="0" distR="0" wp14:anchorId="2B917A60" wp14:editId="5E02C5DD">
                 <wp:extent cx="358140" cy="167640"/>
-                <wp:effectExtent l="0" t="0" r="0" b="0"/>
+                <wp:effectExtent l="0" t="0" r="3810" b="3810"/>
                 <wp:docPr id="12" name="Group 12"/>
                 <wp:cNvGraphicFramePr>
                   <a:graphicFrameLocks xmlns:a="http://schemas.openxmlformats.org/drawingml/2006/main"/>
@@ -5231,7 +5685,7 @@
                         <a:xfrm>
                           <a:off x="0" y="0"/>
                           <a:ext cx="358140" cy="167640"/>
-                          <a:chOff x="0" y="0"/>
+                          <a:chOff x="-347808" y="-123416"/>
                           <a:chExt cx="358140" cy="167640"/>
                         </a:xfrm>
                       </wpg:grpSpPr>
@@ -5240,7 +5694,7 @@
                         <wps:cNvSpPr/>
                         <wps:spPr>
                           <a:xfrm>
-                            <a:off x="0" y="0"/>
+                            <a:off x="-347808" y="-123416"/>
                             <a:ext cx="358140" cy="167640"/>
                           </a:xfrm>
                           <a:custGeom>
@@ -5367,8 +5821,8 @@
           </mc:Choice>
           <mc:Fallback>
             <w:pict>
-              <v:group w14:anchorId="7C073437" id="Group 12" o:spid="_x0000_s1026" style="width:28.2pt;height:13.2pt;mso-position-horizontal-relative:char;mso-position-vertical-relative:line" coordsize="358140,167640" o:gfxdata="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">
-                <v:shape id="Graphic 13" o:spid="_x0000_s1027" style="position:absolute;width:358140;height:167640;visibility:visible;mso-wrap-style:square;v-text-anchor:top" coordsize="358140,167640" o:gfxdata="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" path="m6083,161556r-6083,l,167640r6083,l6083,161556xem6083,l,,,6096,,161544r6083,l6083,6096,6083,xem358127,161556r-6083,l6096,161556r,6084l352044,167640r6083,l358127,161556xem358127,r-6083,l6096,r,6096l352044,6096r,155448l358127,161544r,-155448l358127,xe" fillcolor="black" stroked="f">
+              <v:group w14:anchorId="1D2324F3" id="Group 12" o:spid="_x0000_s1026" style="width:28.2pt;height:13.2pt;mso-position-horizontal-relative:char;mso-position-vertical-relative:line" coordorigin="-347808,-123416" coordsize="358140,167640" o:gfxdata="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">
+                <v:shape id="Graphic 13" o:spid="_x0000_s1027" style="position:absolute;left:-347808;top:-123416;width:358140;height:167640;visibility:visible;mso-wrap-style:square;v-text-anchor:top" coordsize="358140,167640" o:gfxdata="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" path="m6083,161556r-6083,l,167640r6083,l6083,161556xem6083,l,,,6096,,161544r6083,l6083,6096,6083,xem358127,161556r-6083,l6096,161556r,6084l352044,167640r6083,l358127,161556xem358127,r-6083,l6096,r,6096l352044,6096r,155448l358127,161544r,-155448l358127,xe" fillcolor="black" stroked="f">
                   <v:path arrowok="t"/>
                 </v:shape>
                 <w10:anchorlock/>
@@ -5389,6 +5843,7 @@
         <w:ind w:left="112"/>
         <w:rPr>
           <w:sz w:val="14"/>
+          <w:u w:val="single"/>
         </w:rPr>
       </w:pPr>
     </w:p>
@@ -6015,7 +6470,7 @@
                 </mc:Choice>
                 <mc:Fallback>
                   <w:pict>
-                    <v:group w14:anchorId="466E7C62" id="Group 14" o:spid="_x0000_s1026" style="width:114.4pt;height:.5pt;mso-position-horizontal-relative:char;mso-position-vertical-relative:line" coordsize="14528,63" o:gfxdata="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">
+                    <v:group w14:anchorId="455B49F5" id="Group 14" o:spid="_x0000_s1026" style="width:114.4pt;height:.5pt;mso-position-horizontal-relative:char;mso-position-vertical-relative:line" coordsize="14528,63" o:gfxdata="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">
                       <v:shape id="Graphic 15" o:spid="_x0000_s1027" style="position:absolute;width:14528;height:63;visibility:visible;mso-wrap-style:square;v-text-anchor:top" coordsize="1452880,6350" o:gfxdata="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" path="m1452372,l,,,6096r1452372,l1452372,xe" fillcolor="black" stroked="f">
                         <v:path arrowok="t"/>
                       </v:shape>
@@ -6114,7 +6569,7 @@
                 </mc:Choice>
                 <mc:Fallback>
                   <w:pict>
-                    <v:group w14:anchorId="4DE7021B" id="Group 16" o:spid="_x0000_s1026" style="width:163.1pt;height:.5pt;mso-position-horizontal-relative:char;mso-position-vertical-relative:line" coordsize="20713,63" o:gfxdata="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">
+                    <v:group w14:anchorId="2D710846" id="Group 16" o:spid="_x0000_s1026" style="width:163.1pt;height:.5pt;mso-position-horizontal-relative:char;mso-position-vertical-relative:line" coordsize="20713,63" o:gfxdata="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">
                       <v:shape id="Graphic 17" o:spid="_x0000_s1027" style="position:absolute;width:20713;height:63;visibility:visible;mso-wrap-style:square;v-text-anchor:top" coordsize="2071370,6350" o:gfxdata="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" path="m2071370,l,,,6096r2071370,l2071370,xe" fillcolor="black" stroked="f">
                         <v:path arrowok="t"/>
                       </v:shape>
@@ -6213,7 +6668,7 @@
                 </mc:Choice>
                 <mc:Fallback>
                   <w:pict>
-                    <v:group w14:anchorId="20CDF13C" id="Group 18" o:spid="_x0000_s1026" style="width:159.15pt;height:.5pt;mso-position-horizontal-relative:char;mso-position-vertical-relative:line" coordsize="20212,63" o:gfxdata="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">
+                    <v:group w14:anchorId="7F778F6F" id="Group 18" o:spid="_x0000_s1026" style="width:159.15pt;height:.5pt;mso-position-horizontal-relative:char;mso-position-vertical-relative:line" coordsize="20212,63" o:gfxdata="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">
                       <v:shape id="Graphic 19" o:spid="_x0000_s1027" style="position:absolute;width:20212;height:63;visibility:visible;mso-wrap-style:square;v-text-anchor:top" coordsize="2021205,6350" o:gfxdata="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" path="m2021077,l,,,6096r2021077,l2021077,xe" fillcolor="black" stroked="f">
                         <v:path arrowok="t"/>
                       </v:shape>
@@ -6255,6 +6710,40 @@
                 <w:sz w:val="15"/>
                 <w:lang w:val="es-MX"/>
               </w:rPr>
+              <w:t xml:space="preserve">       </w:t>
+            </w:r>
+            <w:r>
+              <w:rPr>
+                <w:b/>
+                <w:sz w:val="15"/>
+                <w:lang w:val="es-MX"/>
+              </w:rPr>
+              <w:t>${</w:t>
+            </w:r>
+            <w:proofErr w:type="spellStart"/>
+            <w:r>
+              <w:rPr>
+                <w:b/>
+                <w:sz w:val="15"/>
+                <w:lang w:val="es-MX"/>
+              </w:rPr>
+              <w:t>nom_verificador</w:t>
+            </w:r>
+            <w:proofErr w:type="spellEnd"/>
+            <w:r>
+              <w:rPr>
+                <w:b/>
+                <w:sz w:val="15"/>
+                <w:lang w:val="es-MX"/>
+              </w:rPr>
+              <w:t>}</w:t>
+            </w:r>
+            <w:r>
+              <w:rPr>
+                <w:b/>
+                <w:sz w:val="15"/>
+                <w:lang w:val="es-MX"/>
+              </w:rPr>
               <w:tab/>
               <w:t xml:space="preserve">                     JORGE LOPEZ BENITEZ</w:t>
             </w:r>
@@ -6665,6 +7154,7 @@
               </w:rPr>
               <w:t xml:space="preserve"> </w:t>
             </w:r>
+            <w:proofErr w:type="gramStart"/>
             <w:r>
               <w:rPr>
                 <w:sz w:val="14"/>
@@ -6684,6 +7174,7 @@
               </w:rPr>
               <w:t>mismos</w:t>
             </w:r>
+            <w:proofErr w:type="gramEnd"/>
             <w:r>
               <w:rPr>
                 <w:spacing w:val="-3"/>
@@ -6932,7 +7423,7 @@
                 </mc:Choice>
                 <mc:Fallback>
                   <w:pict>
-                    <v:group w14:anchorId="55F0F092" id="Group 20" o:spid="_x0000_s1026" style="width:130.7pt;height:.7pt;mso-position-horizontal-relative:char;mso-position-vertical-relative:line" coordsize="16598,88" o:gfxdata="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">
+                    <v:group w14:anchorId="71100DDD" id="Group 20" o:spid="_x0000_s1026" style="width:130.7pt;height:.7pt;mso-position-horizontal-relative:char;mso-position-vertical-relative:line" coordsize="16598,88" o:gfxdata="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">
                       <v:shape id="Graphic 21" o:spid="_x0000_s1027" style="position:absolute;top:43;width:16598;height:13;visibility:visible;mso-wrap-style:square;v-text-anchor:top" coordsize="1659889,1270" o:gfxdata="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" path="m,l1659291,e" filled="f" strokeweight=".24219mm">
                         <v:path arrowok="t"/>
                       </v:shape>
@@ -6959,6 +7450,29 @@
                 <w:sz w:val="14"/>
               </w:rPr>
               <w:t xml:space="preserve">                                                                                                                    </w:t>
+            </w:r>
+            <w:r>
+              <w:rPr>
+                <w:b/>
+                <w:sz w:val="14"/>
+              </w:rPr>
+              <w:t>${</w:t>
+            </w:r>
+            <w:proofErr w:type="spellStart"/>
+            <w:r>
+              <w:rPr>
+                <w:b/>
+                <w:sz w:val="14"/>
+              </w:rPr>
+              <w:t>nom_repre</w:t>
+            </w:r>
+            <w:proofErr w:type="spellEnd"/>
+            <w:r>
+              <w:rPr>
+                <w:b/>
+                <w:sz w:val="14"/>
+              </w:rPr>
+              <w:t>}</w:t>
             </w:r>
           </w:p>
         </w:tc>
@@ -8174,7 +8688,7 @@
               <v:stroke joinstyle="miter"/>
               <v:path gradientshapeok="t" o:connecttype="rect"/>
             </v:shapetype>
-            <v:shape id="Textbox 3" o:spid="_x0000_s1030" type="#_x0000_t202" style="position:absolute;margin-left:53.4pt;margin-top:722.15pt;width:505.1pt;height:36.1pt;z-index:251667456;visibility:visible;mso-wrap-style:square;mso-wrap-distance-left:0;mso-wrap-distance-top:0;mso-wrap-distance-right:0;mso-wrap-distance-bottom:0;mso-position-horizontal:absolute;mso-position-horizontal-relative:page;mso-position-vertical:absolute;mso-position-vertical-relative:page;v-text-anchor:top" o:gfxdata="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" filled="f" stroked="f">
+            <v:shape id="Textbox 3" o:spid="_x0000_s1032" type="#_x0000_t202" style="position:absolute;margin-left:53.4pt;margin-top:722.15pt;width:505.1pt;height:36.1pt;z-index:251667456;visibility:visible;mso-wrap-style:square;mso-wrap-distance-left:0;mso-wrap-distance-top:0;mso-wrap-distance-right:0;mso-wrap-distance-bottom:0;mso-position-horizontal:absolute;mso-position-horizontal-relative:page;mso-position-vertical:absolute;mso-position-vertical-relative:page;v-text-anchor:top" o:gfxdata="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" filled="f" stroked="f">
               <v:textbox inset="0,0,0,0">
                 <w:txbxContent>
                   <w:tbl>
@@ -9432,7 +9946,7 @@
               <v:stroke joinstyle="miter"/>
               <v:path gradientshapeok="t" o:connecttype="rect"/>
             </v:shapetype>
-            <v:shape id="Textbox 1" o:spid="_x0000_s1029" type="#_x0000_t202" style="position:absolute;margin-left:49.2pt;margin-top:13.8pt;width:555.6pt;height:57pt;z-index:251644928;visibility:visible;mso-wrap-style:square;mso-width-percent:0;mso-height-percent:0;mso-wrap-distance-left:0;mso-wrap-distance-top:0;mso-wrap-distance-right:0;mso-wrap-distance-bottom:0;mso-position-horizontal:absolute;mso-position-horizontal-relative:page;mso-position-vertical:absolute;mso-position-vertical-relative:page;mso-width-percent:0;mso-height-percent:0;mso-width-relative:margin;mso-height-relative:margin;v-text-anchor:top" o:gfxdata="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" filled="f" stroked="f">
+            <v:shape id="Textbox 1" o:spid="_x0000_s1031" type="#_x0000_t202" style="position:absolute;margin-left:49.2pt;margin-top:13.8pt;width:555.6pt;height:57pt;z-index:251644928;visibility:visible;mso-wrap-style:square;mso-width-percent:0;mso-height-percent:0;mso-wrap-distance-left:0;mso-wrap-distance-top:0;mso-wrap-distance-right:0;mso-wrap-distance-bottom:0;mso-position-horizontal:absolute;mso-position-horizontal-relative:page;mso-position-vertical:absolute;mso-position-vertical-relative:page;mso-width-percent:0;mso-height-percent:0;mso-width-relative:margin;mso-height-relative:margin;v-text-anchor:top" o:gfxdata="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" filled="f" stroked="f">
               <v:textbox inset="0,0,0,0">
                 <w:txbxContent>
                   <w:tbl>

</xml_diff>

<commit_message>
Cambios en apis consulta y anexos dictamenes
</commit_message>
<xml_diff>
--- a/storage/app/templates/formatos_anexo30/DICTAMEN TECNICO DE PROGRAMAS INFORMATICOS.docx
+++ b/storage/app/templates/formatos_anexo30/DICTAMEN TECNICO DE PROGRAMAS INFORMATICOS.docx
@@ -1,6 +1,6 @@
 
 <file path=word/document.xml><?xml version="1.0" encoding="utf-8"?>
-<w:document xmlns:wpc="http://schemas.microsoft.com/office/word/2010/wordprocessingCanvas" xmlns:cx="http://schemas.microsoft.com/office/drawing/2014/chartex" xmlns:cx1="http://schemas.microsoft.com/office/drawing/2015/9/8/chartex" xmlns:cx2="http://schemas.microsoft.com/office/drawing/2015/10/21/chartex" xmlns:cx3="http://schemas.microsoft.com/office/drawing/2016/5/9/chartex" xmlns:cx4="http://schemas.microsoft.com/office/drawing/2016/5/10/chartex" xmlns:cx5="http://schemas.microsoft.com/office/drawing/2016/5/11/chartex" xmlns:cx6="http://schemas.microsoft.com/office/drawing/2016/5/12/chartex" xmlns:cx7="http://schemas.microsoft.com/office/drawing/2016/5/13/chartex" xmlns:cx8="http://schemas.microsoft.com/office/drawing/2016/5/14/chartex" xmlns:mc="http://schemas.openxmlformats.org/markup-compatibility/2006" xmlns:aink="http://schemas.microsoft.com/office/drawing/2016/ink" xmlns:am3d="http://schemas.microsoft.com/office/drawing/2017/model3d" xmlns:o="urn:schemas-microsoft-com:office:office" xmlns:oel="http://schemas.microsoft.com/office/2019/extlst" xmlns:r="http://schemas.openxmlformats.org/officeDocument/2006/relationships" xmlns:m="http://schemas.openxmlformats.org/officeDocument/2006/math" xmlns:v="urn:schemas-microsoft-com:vml" xmlns:wp14="http://schemas.microsoft.com/office/word/2010/wordprocessingDrawing" xmlns:wp="http://schemas.openxmlformats.org/drawingml/2006/wordprocessingDrawing" xmlns:w10="urn:schemas-microsoft-com:office:word" xmlns:w="http://schemas.openxmlformats.org/wordprocessingml/2006/main" xmlns:w14="http://schemas.microsoft.com/office/word/2010/wordml" xmlns:w15="http://schemas.microsoft.com/office/word/2012/wordml" xmlns:w16cex="http://schemas.microsoft.com/office/word/2018/wordml/cex" xmlns:w16cid="http://schemas.microsoft.com/office/word/2016/wordml/cid" xmlns:w16="http://schemas.microsoft.com/office/word/2018/wordml" xmlns:w16du="http://schemas.microsoft.com/office/word/2023/wordml/word16du" xmlns:w16sdtdh="http://schemas.microsoft.com/office/word/2020/wordml/sdtdatahash" xmlns:w16se="http://schemas.microsoft.com/office/word/2015/wordml/symex" xmlns:wpg="http://schemas.microsoft.com/office/word/2010/wordprocessingGroup" xmlns:wpi="http://schemas.microsoft.com/office/word/2010/wordprocessingInk" xmlns:wne="http://schemas.microsoft.com/office/word/2006/wordml" xmlns:wps="http://schemas.microsoft.com/office/word/2010/wordprocessingShape" mc:Ignorable="w14 w15 w16se w16cid w16 w16cex w16sdtdh w16du wp14">
+<w:document xmlns:wpc="http://schemas.microsoft.com/office/word/2010/wordprocessingCanvas" xmlns:cx="http://schemas.microsoft.com/office/drawing/2014/chartex" xmlns:cx1="http://schemas.microsoft.com/office/drawing/2015/9/8/chartex" xmlns:cx2="http://schemas.microsoft.com/office/drawing/2015/10/21/chartex" xmlns:cx3="http://schemas.microsoft.com/office/drawing/2016/5/9/chartex" xmlns:cx4="http://schemas.microsoft.com/office/drawing/2016/5/10/chartex" xmlns:cx5="http://schemas.microsoft.com/office/drawing/2016/5/11/chartex" xmlns:cx6="http://schemas.microsoft.com/office/drawing/2016/5/12/chartex" xmlns:cx7="http://schemas.microsoft.com/office/drawing/2016/5/13/chartex" xmlns:cx8="http://schemas.microsoft.com/office/drawing/2016/5/14/chartex" xmlns:mc="http://schemas.openxmlformats.org/markup-compatibility/2006" xmlns:aink="http://schemas.microsoft.com/office/drawing/2016/ink" xmlns:am3d="http://schemas.microsoft.com/office/drawing/2017/model3d" xmlns:o="urn:schemas-microsoft-com:office:office" xmlns:oel="http://schemas.microsoft.com/office/2019/extlst" xmlns:r="http://schemas.openxmlformats.org/officeDocument/2006/relationships" xmlns:m="http://schemas.openxmlformats.org/officeDocument/2006/math" xmlns:v="urn:schemas-microsoft-com:vml" xmlns:wp14="http://schemas.microsoft.com/office/word/2010/wordprocessingDrawing" xmlns:wp="http://schemas.openxmlformats.org/drawingml/2006/wordprocessingDrawing" xmlns:w10="urn:schemas-microsoft-com:office:word" xmlns:w="http://schemas.openxmlformats.org/wordprocessingml/2006/main" xmlns:w14="http://schemas.microsoft.com/office/word/2010/wordml" xmlns:w15="http://schemas.microsoft.com/office/word/2012/wordml" xmlns:w16cex="http://schemas.microsoft.com/office/word/2018/wordml/cex" xmlns:w16cid="http://schemas.microsoft.com/office/word/2016/wordml/cid" xmlns:w16="http://schemas.microsoft.com/office/word/2018/wordml" xmlns:w16sdtdh="http://schemas.microsoft.com/office/word/2020/wordml/sdtdatahash" xmlns:w16se="http://schemas.microsoft.com/office/word/2015/wordml/symex" xmlns:wpg="http://schemas.microsoft.com/office/word/2010/wordprocessingGroup" xmlns:wpi="http://schemas.microsoft.com/office/word/2010/wordprocessingInk" xmlns:wne="http://schemas.microsoft.com/office/word/2006/wordml" xmlns:wps="http://schemas.microsoft.com/office/word/2010/wordprocessingShape" mc:Ignorable="w14 w15 w16se w16cid w16 w16cex w16sdtdh wp14">
   <w:body>
     <w:p>
       <w:pPr>
@@ -457,7 +457,7 @@
                     </wp:anchor>
                   </w:drawing>
                 </mc:Choice>
-                <mc:Fallback>
+                <mc:Fallback xmlns:w16du="http://schemas.microsoft.com/office/word/2023/wordml/word16du">
                   <w:pict>
                     <v:group w14:anchorId="4C9D14DE" id="Group 6" o:spid="_x0000_s1026" style="position:absolute;margin-left:32.15pt;margin-top:9.5pt;width:57.4pt;height:.5pt;z-index:251653120;mso-wrap-distance-left:0;mso-wrap-distance-right:0" coordsize="7289,63" o:gfxdata="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">
                       <v:shape id="Graphic 7" o:spid="_x0000_s1027" style="position:absolute;width:7289;height:63;visibility:visible;mso-wrap-style:square;v-text-anchor:top" coordsize="728980,6350" o:gfxdata="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" path="m728472,l,,,6096r728472,l728472,xe" fillcolor="black" stroked="f">
@@ -604,7 +604,7 @@
                     </wp:anchor>
                   </w:drawing>
                 </mc:Choice>
-                <mc:Fallback>
+                <mc:Fallback xmlns:w16du="http://schemas.microsoft.com/office/word/2023/wordml/word16du">
                   <w:pict>
                     <v:group w14:anchorId="0C583A3E" id="Group 8" o:spid="_x0000_s1026" style="position:absolute;margin-left:114.05pt;margin-top:9.5pt;width:107.1pt;height:.5pt;z-index:251658240;mso-wrap-distance-left:0;mso-wrap-distance-right:0" coordsize="13601,63" o:gfxdata="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">
                       <v:shape id="Graphic 9" o:spid="_x0000_s1027" style="position:absolute;width:13601;height:63;visibility:visible;mso-wrap-style:square;v-text-anchor:top" coordsize="1360170,6350" o:gfxdata="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" path="m1359662,l,,,6096r1359662,l1359662,xe" fillcolor="black" stroked="f">
@@ -770,7 +770,7 @@
                     </wp:anchor>
                   </w:drawing>
                 </mc:Choice>
-                <mc:Fallback>
+                <mc:Fallback xmlns:w16du="http://schemas.microsoft.com/office/word/2023/wordml/word16du">
                   <w:pict>
                     <v:shape w14:anchorId="34EAB64B" id="Graphic 5" o:spid="_x0000_s1026" style="position:absolute;margin-left:150.25pt;margin-top:8.45pt;width:100pt;height:.5pt;z-index:251664384;visibility:visible;mso-wrap-style:square;mso-wrap-distance-left:0;mso-wrap-distance-top:0;mso-wrap-distance-right:0;mso-wrap-distance-bottom:0;mso-position-horizontal:absolute;mso-position-horizontal-relative:page;mso-position-vertical:absolute;mso-position-vertical-relative:text;v-text-anchor:top" coordsize="1270000,6350" o:gfxdata="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" path="m1269796,l,,,6096r1269796,l1269796,xe" fillcolor="black" stroked="f">
                       <v:path arrowok="t"/>
@@ -1224,15 +1224,13 @@
         <w:gridCol w:w="3269"/>
         <w:gridCol w:w="1006"/>
         <w:gridCol w:w="79"/>
-        <w:gridCol w:w="5996"/>
-        <w:gridCol w:w="145"/>
+        <w:gridCol w:w="6141"/>
+        <w:gridCol w:w="158"/>
       </w:tblGrid>
       <w:tr>
         <w:trPr>
           <w:gridBefore w:val="1"/>
-          <w:gridAfter w:val="1"/>
           <w:wBefore w:w="120" w:type="dxa"/>
-          <w:wAfter w:w="145" w:type="dxa"/>
           <w:trHeight w:val="206"/>
         </w:trPr>
         <w:tc>
@@ -1252,8 +1250,8 @@
         </w:tc>
         <w:tc>
           <w:tcPr>
-            <w:tcW w:w="7081" w:type="dxa"/>
-            <w:gridSpan w:val="3"/>
+            <w:tcW w:w="7384" w:type="dxa"/>
+            <w:gridSpan w:val="4"/>
             <w:shd w:val="clear" w:color="auto" w:fill="F1F1F1"/>
           </w:tcPr>
           <w:p>
@@ -1354,9 +1352,7 @@
       <w:tr>
         <w:trPr>
           <w:gridBefore w:val="1"/>
-          <w:gridAfter w:val="1"/>
           <w:wBefore w:w="120" w:type="dxa"/>
-          <w:wAfter w:w="145" w:type="dxa"/>
           <w:trHeight w:val="202"/>
         </w:trPr>
         <w:tc>
@@ -1431,8 +1427,8 @@
         </w:tc>
         <w:tc>
           <w:tcPr>
-            <w:tcW w:w="7081" w:type="dxa"/>
-            <w:gridSpan w:val="3"/>
+            <w:tcW w:w="7384" w:type="dxa"/>
+            <w:gridSpan w:val="4"/>
           </w:tcPr>
           <w:p>
             <w:pPr>
@@ -1508,9 +1504,7 @@
       <w:tr>
         <w:trPr>
           <w:gridBefore w:val="1"/>
-          <w:gridAfter w:val="1"/>
           <w:wBefore w:w="120" w:type="dxa"/>
-          <w:wAfter w:w="145" w:type="dxa"/>
           <w:trHeight w:val="176"/>
         </w:trPr>
         <w:tc>
@@ -1546,8 +1540,8 @@
         </w:tc>
         <w:tc>
           <w:tcPr>
-            <w:tcW w:w="7081" w:type="dxa"/>
-            <w:gridSpan w:val="3"/>
+            <w:tcW w:w="7384" w:type="dxa"/>
+            <w:gridSpan w:val="4"/>
           </w:tcPr>
           <w:p>
             <w:pPr>
@@ -1620,9 +1614,7 @@
       <w:tr>
         <w:trPr>
           <w:gridBefore w:val="1"/>
-          <w:gridAfter w:val="1"/>
           <w:wBefore w:w="120" w:type="dxa"/>
-          <w:wAfter w:w="145" w:type="dxa"/>
           <w:trHeight w:val="154"/>
         </w:trPr>
         <w:tc>
@@ -1662,8 +1654,8 @@
         </w:tc>
         <w:tc>
           <w:tcPr>
-            <w:tcW w:w="7081" w:type="dxa"/>
-            <w:gridSpan w:val="3"/>
+            <w:tcW w:w="7384" w:type="dxa"/>
+            <w:gridSpan w:val="4"/>
           </w:tcPr>
           <w:p>
             <w:pPr>
@@ -1708,6 +1700,8 @@
       </w:tr>
       <w:tr>
         <w:trPr>
+          <w:gridAfter w:val="1"/>
+          <w:wAfter w:w="158" w:type="dxa"/>
           <w:trHeight w:val="206"/>
         </w:trPr>
         <w:tc>
@@ -1730,7 +1724,6 @@
         <w:tc>
           <w:tcPr>
             <w:tcW w:w="6141" w:type="dxa"/>
-            <w:gridSpan w:val="2"/>
             <w:shd w:val="clear" w:color="auto" w:fill="F1F1F1"/>
           </w:tcPr>
           <w:p>
@@ -1805,9 +1798,7 @@
         </w:tblPrEx>
         <w:trPr>
           <w:gridBefore w:val="1"/>
-          <w:gridAfter w:val="1"/>
           <w:wBefore w:w="120" w:type="dxa"/>
-          <w:wAfter w:w="145" w:type="dxa"/>
           <w:trHeight w:val="211"/>
         </w:trPr>
         <w:tc>
@@ -1884,8 +1875,8 @@
         </w:tc>
         <w:tc>
           <w:tcPr>
-            <w:tcW w:w="6075" w:type="dxa"/>
-            <w:gridSpan w:val="2"/>
+            <w:tcW w:w="6378" w:type="dxa"/>
+            <w:gridSpan w:val="3"/>
           </w:tcPr>
           <w:p>
             <w:pPr>
@@ -1961,9 +1952,7 @@
         </w:tblPrEx>
         <w:trPr>
           <w:gridBefore w:val="1"/>
-          <w:gridAfter w:val="1"/>
           <w:wBefore w:w="120" w:type="dxa"/>
-          <w:wAfter w:w="145" w:type="dxa"/>
           <w:trHeight w:val="180"/>
         </w:trPr>
         <w:tc>
@@ -1994,12 +1983,35 @@
               </w:rPr>
               <w:t xml:space="preserve"> </w:t>
             </w:r>
+            <w:r>
+              <w:rPr>
+                <w:spacing w:val="-2"/>
+                <w:sz w:val="14"/>
+              </w:rPr>
+              <w:t>${</w:t>
+            </w:r>
+            <w:proofErr w:type="spellStart"/>
+            <w:r>
+              <w:rPr>
+                <w:spacing w:val="-2"/>
+                <w:sz w:val="14"/>
+              </w:rPr>
+              <w:t>direccion_estacion</w:t>
+            </w:r>
+            <w:proofErr w:type="spellEnd"/>
+            <w:r>
+              <w:rPr>
+                <w:spacing w:val="-2"/>
+                <w:sz w:val="14"/>
+              </w:rPr>
+              <w:t>}</w:t>
+            </w:r>
           </w:p>
         </w:tc>
         <w:tc>
           <w:tcPr>
-            <w:tcW w:w="6075" w:type="dxa"/>
-            <w:gridSpan w:val="2"/>
+            <w:tcW w:w="6378" w:type="dxa"/>
+            <w:gridSpan w:val="3"/>
           </w:tcPr>
           <w:p>
             <w:pPr>
@@ -2036,7 +2048,25 @@
                 <w:spacing w:val="-2"/>
                 <w:sz w:val="14"/>
               </w:rPr>
-              <w:t>: ANEXO 30 Y 31</w:t>
+              <w:t xml:space="preserve">: </w:t>
+            </w:r>
+            <w:r>
+              <w:rPr>
+                <w:rFonts w:eastAsia="Times New Roman" w:cstheme="minorHAnsi"/>
+                <w:sz w:val="14"/>
+                <w:szCs w:val="14"/>
+                <w:lang w:eastAsia="es-MX"/>
+              </w:rPr>
+              <w:t>ANEXO 30 Y 31 DE LA RESOLUCIÓN MISCELÁNEA FISCAL 202</w:t>
+            </w:r>
+            <w:r>
+              <w:rPr>
+                <w:rFonts w:eastAsia="Times New Roman" w:cstheme="minorHAnsi"/>
+                <w:sz w:val="14"/>
+                <w:szCs w:val="14"/>
+                <w:lang w:eastAsia="es-MX"/>
+              </w:rPr>
+              <w:t>4</w:t>
             </w:r>
           </w:p>
         </w:tc>
@@ -2047,9 +2077,7 @@
         </w:tblPrEx>
         <w:trPr>
           <w:gridBefore w:val="1"/>
-          <w:gridAfter w:val="1"/>
           <w:wBefore w:w="120" w:type="dxa"/>
-          <w:wAfter w:w="145" w:type="dxa"/>
           <w:trHeight w:val="511"/>
         </w:trPr>
         <w:tc>
@@ -2341,12 +2369,35 @@
               </w:rPr>
               <w:t>verificación:</w:t>
             </w:r>
+            <w:r>
+              <w:rPr>
+                <w:spacing w:val="-2"/>
+                <w:sz w:val="14"/>
+              </w:rPr>
+              <w:t xml:space="preserve"> ${proveedor} RFC: ${</w:t>
+            </w:r>
+            <w:proofErr w:type="spellStart"/>
+            <w:r>
+              <w:rPr>
+                <w:spacing w:val="-2"/>
+                <w:sz w:val="14"/>
+              </w:rPr>
+              <w:t>rfc_proveedor</w:t>
+            </w:r>
+            <w:proofErr w:type="spellEnd"/>
+            <w:r>
+              <w:rPr>
+                <w:spacing w:val="-2"/>
+                <w:sz w:val="14"/>
+              </w:rPr>
+              <w:t>}</w:t>
+            </w:r>
           </w:p>
         </w:tc>
         <w:tc>
           <w:tcPr>
-            <w:tcW w:w="6075" w:type="dxa"/>
-            <w:gridSpan w:val="2"/>
+            <w:tcW w:w="6378" w:type="dxa"/>
+            <w:gridSpan w:val="3"/>
           </w:tcPr>
           <w:p>
             <w:pPr>
@@ -2434,6 +2485,12 @@
                 <w:sz w:val="14"/>
               </w:rPr>
               <w:t xml:space="preserve"> </w:t>
+            </w:r>
+            <w:r>
+              <w:rPr>
+                <w:sz w:val="14"/>
+              </w:rPr>
+              <w:t>N/A</w:t>
             </w:r>
           </w:p>
         </w:tc>
@@ -2444,9 +2501,7 @@
         </w:tblPrEx>
         <w:trPr>
           <w:gridBefore w:val="1"/>
-          <w:gridAfter w:val="1"/>
           <w:wBefore w:w="120" w:type="dxa"/>
-          <w:wAfter w:w="145" w:type="dxa"/>
           <w:trHeight w:val="154"/>
         </w:trPr>
         <w:tc>
@@ -2565,8 +2620,8 @@
         </w:tc>
         <w:tc>
           <w:tcPr>
-            <w:tcW w:w="6075" w:type="dxa"/>
-            <w:gridSpan w:val="2"/>
+            <w:tcW w:w="6378" w:type="dxa"/>
+            <w:gridSpan w:val="3"/>
           </w:tcPr>
           <w:p>
             <w:pPr>
@@ -4771,7 +4826,7 @@
               </wp:anchor>
             </w:drawing>
           </mc:Choice>
-          <mc:Fallback>
+          <mc:Fallback xmlns:w16du="http://schemas.microsoft.com/office/word/2023/wordml/word16du">
             <w:pict>
               <v:shapetype w14:anchorId="677CF909" id="_x0000_t202" coordsize="21600,21600" o:spt="202" path="m,l,21600r21600,l21600,xe">
                 <v:stroke joinstyle="miter"/>
@@ -4925,7 +4980,7 @@
               </wp:anchor>
             </w:drawing>
           </mc:Choice>
-          <mc:Fallback>
+          <mc:Fallback xmlns:w16du="http://schemas.microsoft.com/office/word/2023/wordml/word16du">
             <w:pict>
               <v:shape w14:anchorId="5B4677B9" id="Cuadro de texto 1" o:spid="_x0000_s1027" type="#_x0000_t202" style="position:absolute;left:0;text-align:left;margin-left:125.7pt;margin-top:17pt;width:28.2pt;height:20.25pt;z-index:251666432;visibility:visible;mso-wrap-style:square;mso-height-percent:0;mso-wrap-distance-left:9pt;mso-wrap-distance-top:0;mso-wrap-distance-right:9pt;mso-wrap-distance-bottom:0;mso-position-horizontal:absolute;mso-position-horizontal-relative:text;mso-position-vertical:absolute;mso-position-vertical-relative:text;mso-height-percent:0;mso-height-relative:margin;v-text-anchor:top" o:gfxdata="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" filled="f" stroked="f" strokeweight=".5pt">
                 <v:textbox>
@@ -5170,7 +5225,7 @@
               </wp:anchor>
             </w:drawing>
           </mc:Choice>
-          <mc:Fallback>
+          <mc:Fallback xmlns:w16du="http://schemas.microsoft.com/office/word/2023/wordml/word16du">
             <w:pict>
               <v:shape w14:anchorId="32F53732" id="Cuadro de texto 14" o:spid="_x0000_s1028" type="#_x0000_t202" style="position:absolute;left:0;text-align:left;margin-left:124.35pt;margin-top:7pt;width:36.65pt;height:15.85pt;z-index:251658752;visibility:visible;mso-wrap-style:square;mso-width-percent:0;mso-height-percent:0;mso-wrap-distance-left:9pt;mso-wrap-distance-top:0;mso-wrap-distance-right:9pt;mso-wrap-distance-bottom:0;mso-position-horizontal:absolute;mso-position-horizontal-relative:text;mso-position-vertical:absolute;mso-position-vertical-relative:text;mso-width-percent:0;mso-height-percent:0;mso-width-relative:margin;mso-height-relative:margin;v-text-anchor:top" o:gfxdata="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" filled="f" stroked="f" strokeweight=".5pt">
                 <v:textbox>
@@ -5236,10 +5291,10 @@
         <mc:AlternateContent>
           <mc:Choice Requires="wps">
             <w:drawing>
-              <wp:anchor distT="0" distB="0" distL="114300" distR="114300" simplePos="0" relativeHeight="251656704" behindDoc="0" locked="0" layoutInCell="1" allowOverlap="1" wp14:anchorId="5EBCF7D4" wp14:editId="75D0E541">
+              <wp:anchor distT="0" distB="0" distL="114300" distR="114300" simplePos="0" relativeHeight="251656704" behindDoc="0" locked="0" layoutInCell="1" allowOverlap="1" wp14:anchorId="5EBCF7D4" wp14:editId="36347CAD">
                 <wp:simplePos x="0" y="0"/>
                 <wp:positionH relativeFrom="column">
-                  <wp:posOffset>5242147</wp:posOffset>
+                  <wp:posOffset>5191875</wp:posOffset>
                 </wp:positionH>
                 <wp:positionV relativeFrom="paragraph">
                   <wp:posOffset>6350</wp:posOffset>
@@ -5325,7 +5380,11 @@
           </mc:Choice>
           <mc:Fallback>
             <w:pict>
-              <v:shape w14:anchorId="5EBCF7D4" id="_x0000_s1029" type="#_x0000_t202" style="position:absolute;left:0;text-align:left;margin-left:412.75pt;margin-top:.5pt;width:38.85pt;height:17.65pt;z-index:251656704;visibility:visible;mso-wrap-style:square;mso-width-percent:0;mso-height-percent:0;mso-wrap-distance-left:9pt;mso-wrap-distance-top:0;mso-wrap-distance-right:9pt;mso-wrap-distance-bottom:0;mso-position-horizontal:absolute;mso-position-horizontal-relative:text;mso-position-vertical:absolute;mso-position-vertical-relative:text;mso-width-percent:0;mso-height-percent:0;mso-width-relative:margin;mso-height-relative:margin;v-text-anchor:top" o:gfxdata="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" filled="f" stroked="f" strokeweight=".5pt">
+              <v:shapetype w14:anchorId="5EBCF7D4" id="_x0000_t202" coordsize="21600,21600" o:spt="202" path="m,l,21600r21600,l21600,xe">
+                <v:stroke joinstyle="miter"/>
+                <v:path gradientshapeok="t" o:connecttype="rect"/>
+              </v:shapetype>
+              <v:shape id="_x0000_s1029" type="#_x0000_t202" style="position:absolute;left:0;text-align:left;margin-left:408.8pt;margin-top:.5pt;width:38.85pt;height:17.65pt;z-index:251656704;visibility:visible;mso-wrap-style:square;mso-width-percent:0;mso-height-percent:0;mso-wrap-distance-left:9pt;mso-wrap-distance-top:0;mso-wrap-distance-right:9pt;mso-wrap-distance-bottom:0;mso-position-horizontal:absolute;mso-position-horizontal-relative:text;mso-position-vertical:absolute;mso-position-vertical-relative:text;mso-width-percent:0;mso-height-percent:0;mso-width-relative:margin;mso-height-relative:margin;v-text-anchor:top" o:gfxdata="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" filled="f" stroked="f" strokeweight=".5pt">
                 <v:textbox>
                   <w:txbxContent>
                     <w:p>
@@ -5529,7 +5588,11 @@
           </mc:Choice>
           <mc:Fallback>
             <w:pict>
-              <v:shape w14:anchorId="7BCEA5DC" id="Textbox 11" o:spid="_x0000_s1030" type="#_x0000_t202" style="width:331.75pt;height:16.8pt;visibility:visible;mso-wrap-style:square;mso-left-percent:-10001;mso-top-percent:-10001;mso-position-horizontal:absolute;mso-position-horizontal-relative:char;mso-position-vertical:absolute;mso-position-vertical-relative:line;mso-left-percent:-10001;mso-top-percent:-10001;v-text-anchor:top" o:gfxdata="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" filled="f" stroked="f">
+              <v:shapetype w14:anchorId="7BCEA5DC" id="_x0000_t202" coordsize="21600,21600" o:spt="202" path="m,l,21600r21600,l21600,xe">
+                <v:stroke joinstyle="miter"/>
+                <v:path gradientshapeok="t" o:connecttype="rect"/>
+              </v:shapetype>
+              <v:shape id="Textbox 11" o:spid="_x0000_s1030" type="#_x0000_t202" style="width:331.75pt;height:16.8pt;visibility:visible;mso-wrap-style:square;mso-left-percent:-10001;mso-top-percent:-10001;mso-position-horizontal:absolute;mso-position-horizontal-relative:char;mso-position-vertical:absolute;mso-position-vertical-relative:line;mso-left-percent:-10001;mso-top-percent:-10001;v-text-anchor:top" o:gfxdata="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" filled="f" stroked="f">
                 <v:textbox inset="0,0,0,0">
                   <w:txbxContent>
                     <w:tbl>
@@ -5819,7 +5882,7 @@
               </wp:inline>
             </w:drawing>
           </mc:Choice>
-          <mc:Fallback>
+          <mc:Fallback xmlns:w16du="http://schemas.microsoft.com/office/word/2023/wordml/word16du">
             <w:pict>
               <v:group w14:anchorId="03ABB133" id="Group 12" o:spid="_x0000_s1026" style="width:28.2pt;height:13.2pt;mso-position-horizontal-relative:char;mso-position-vertical-relative:line" coordorigin="-347808,-123416" coordsize="358140,167640" o:gfxdata="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">
                 <v:shape id="Graphic 13" o:spid="_x0000_s1027" style="position:absolute;left:-347808;top:-123416;width:358140;height:167640;visibility:visible;mso-wrap-style:square;v-text-anchor:top" coordsize="358140,167640" o:gfxdata="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" path="m6083,161556r-6083,l,167640r6083,l6083,161556xem6083,l,,,6096,,161544r6083,l6083,6096,6083,xem358127,161556r-6083,l6096,161556r,6084l352044,167640r6083,l358127,161556xem358127,r-6083,l6096,r,6096l352044,6096r,155448l358127,161544r,-155448l358127,xe" fillcolor="black" stroked="f">
@@ -6468,7 +6531,7 @@
                     </wp:inline>
                   </w:drawing>
                 </mc:Choice>
-                <mc:Fallback>
+                <mc:Fallback xmlns:w16du="http://schemas.microsoft.com/office/word/2023/wordml/word16du">
                   <w:pict>
                     <v:group w14:anchorId="3A347BC1" id="Group 14" o:spid="_x0000_s1026" style="width:114.4pt;height:.5pt;mso-position-horizontal-relative:char;mso-position-vertical-relative:line" coordsize="14528,63" o:gfxdata="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">
                       <v:shape id="Graphic 15" o:spid="_x0000_s1027" style="position:absolute;width:14528;height:63;visibility:visible;mso-wrap-style:square;v-text-anchor:top" coordsize="1452880,6350" o:gfxdata="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" path="m1452372,l,,,6096r1452372,l1452372,xe" fillcolor="black" stroked="f">
@@ -6567,7 +6630,7 @@
                     </wp:inline>
                   </w:drawing>
                 </mc:Choice>
-                <mc:Fallback>
+                <mc:Fallback xmlns:w16du="http://schemas.microsoft.com/office/word/2023/wordml/word16du">
                   <w:pict>
                     <v:group w14:anchorId="1C5FD511" id="Group 16" o:spid="_x0000_s1026" style="width:163.1pt;height:.5pt;mso-position-horizontal-relative:char;mso-position-vertical-relative:line" coordsize="20713,63" o:gfxdata="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">
                       <v:shape id="Graphic 17" o:spid="_x0000_s1027" style="position:absolute;width:20713;height:63;visibility:visible;mso-wrap-style:square;v-text-anchor:top" coordsize="2071370,6350" o:gfxdata="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" path="m2071370,l,,,6096r2071370,l2071370,xe" fillcolor="black" stroked="f">
@@ -6666,7 +6729,7 @@
                     </wp:inline>
                   </w:drawing>
                 </mc:Choice>
-                <mc:Fallback>
+                <mc:Fallback xmlns:w16du="http://schemas.microsoft.com/office/word/2023/wordml/word16du">
                   <w:pict>
                     <v:group w14:anchorId="10DF7093" id="Group 18" o:spid="_x0000_s1026" style="width:159.15pt;height:.5pt;mso-position-horizontal-relative:char;mso-position-vertical-relative:line" coordsize="20212,63" o:gfxdata="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">
                       <v:shape id="Graphic 19" o:spid="_x0000_s1027" style="position:absolute;width:20212;height:63;visibility:visible;mso-wrap-style:square;v-text-anchor:top" coordsize="2021205,6350" o:gfxdata="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" path="m2021077,l,,,6096r2021077,l2021077,xe" fillcolor="black" stroked="f">
@@ -6720,7 +6783,6 @@
               </w:rPr>
               <w:t>${</w:t>
             </w:r>
-            <w:proofErr w:type="spellStart"/>
             <w:r>
               <w:rPr>
                 <w:b/>
@@ -6729,7 +6791,6 @@
               </w:rPr>
               <w:t>nom_verificador</w:t>
             </w:r>
-            <w:proofErr w:type="spellEnd"/>
             <w:r>
               <w:rPr>
                 <w:b/>
@@ -7421,7 +7482,7 @@
                     </wp:inline>
                   </w:drawing>
                 </mc:Choice>
-                <mc:Fallback>
+                <mc:Fallback xmlns:w16du="http://schemas.microsoft.com/office/word/2023/wordml/word16du">
                   <w:pict>
                     <v:group w14:anchorId="0FA5C80F" id="Group 20" o:spid="_x0000_s1026" style="width:130.7pt;height:.7pt;mso-position-horizontal-relative:char;mso-position-vertical-relative:line" coordsize="16598,88" o:gfxdata="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">
                       <v:shape id="Graphic 21" o:spid="_x0000_s1027" style="position:absolute;top:43;width:16598;height:13;visibility:visible;mso-wrap-style:square;v-text-anchor:top" coordsize="1659889,1270" o:gfxdata="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" path="m,l1659291,e" filled="f" strokeweight=".24219mm">
@@ -7796,6 +7857,13 @@
                 <w:sz w:val="12"/>
               </w:rPr>
             </w:pPr>
+            <w:r>
+              <w:rPr>
+                <w:rFonts w:asciiTheme="minorHAnsi" w:hAnsiTheme="minorHAnsi" w:cstheme="minorHAnsi"/>
+                <w:sz w:val="12"/>
+              </w:rPr>
+              <w:t>${software}</w:t>
+            </w:r>
           </w:p>
         </w:tc>
         <w:tc>
@@ -7811,6 +7879,29 @@
                 <w:sz w:val="12"/>
               </w:rPr>
             </w:pPr>
+            <w:r>
+              <w:rPr>
+                <w:rFonts w:asciiTheme="minorHAnsi" w:hAnsiTheme="minorHAnsi" w:cstheme="minorHAnsi"/>
+                <w:sz w:val="12"/>
+              </w:rPr>
+              <w:t>${</w:t>
+            </w:r>
+            <w:proofErr w:type="spellStart"/>
+            <w:r>
+              <w:rPr>
+                <w:rFonts w:asciiTheme="minorHAnsi" w:hAnsiTheme="minorHAnsi" w:cstheme="minorHAnsi"/>
+                <w:sz w:val="12"/>
+              </w:rPr>
+              <w:t>version</w:t>
+            </w:r>
+            <w:proofErr w:type="spellEnd"/>
+            <w:r>
+              <w:rPr>
+                <w:rFonts w:asciiTheme="minorHAnsi" w:hAnsiTheme="minorHAnsi" w:cstheme="minorHAnsi"/>
+                <w:sz w:val="12"/>
+              </w:rPr>
+              <w:t>}</w:t>
+            </w:r>
           </w:p>
         </w:tc>
         <w:tc>
@@ -7826,6 +7917,242 @@
                 <w:bCs/>
                 <w:sz w:val="12"/>
                 <w:szCs w:val="12"/>
+              </w:rPr>
+            </w:pPr>
+            <w:r>
+              <w:rPr>
+                <w:bCs/>
+                <w:sz w:val="12"/>
+                <w:szCs w:val="12"/>
+              </w:rPr>
+              <w:t>ANEXOS</w:t>
+            </w:r>
+            <w:r>
+              <w:rPr>
+                <w:bCs/>
+                <w:spacing w:val="-5"/>
+                <w:sz w:val="12"/>
+                <w:szCs w:val="12"/>
+              </w:rPr>
+              <w:t xml:space="preserve"> </w:t>
+            </w:r>
+            <w:r>
+              <w:rPr>
+                <w:bCs/>
+                <w:sz w:val="12"/>
+                <w:szCs w:val="12"/>
+              </w:rPr>
+              <w:t>30</w:t>
+            </w:r>
+            <w:r>
+              <w:rPr>
+                <w:bCs/>
+                <w:spacing w:val="-5"/>
+                <w:sz w:val="12"/>
+                <w:szCs w:val="12"/>
+              </w:rPr>
+              <w:t xml:space="preserve"> </w:t>
+            </w:r>
+            <w:r>
+              <w:rPr>
+                <w:bCs/>
+                <w:sz w:val="12"/>
+                <w:szCs w:val="12"/>
+              </w:rPr>
+              <w:t>Y</w:t>
+            </w:r>
+            <w:r>
+              <w:rPr>
+                <w:bCs/>
+                <w:spacing w:val="-3"/>
+                <w:sz w:val="12"/>
+                <w:szCs w:val="12"/>
+              </w:rPr>
+              <w:t xml:space="preserve"> </w:t>
+            </w:r>
+            <w:r>
+              <w:rPr>
+                <w:bCs/>
+                <w:sz w:val="12"/>
+                <w:szCs w:val="12"/>
+              </w:rPr>
+              <w:t>31</w:t>
+            </w:r>
+            <w:r>
+              <w:rPr>
+                <w:bCs/>
+                <w:spacing w:val="-5"/>
+                <w:sz w:val="12"/>
+                <w:szCs w:val="12"/>
+              </w:rPr>
+              <w:t xml:space="preserve"> </w:t>
+            </w:r>
+            <w:r>
+              <w:rPr>
+                <w:bCs/>
+                <w:sz w:val="12"/>
+                <w:szCs w:val="12"/>
+              </w:rPr>
+              <w:t>DE</w:t>
+            </w:r>
+            <w:r>
+              <w:rPr>
+                <w:bCs/>
+                <w:spacing w:val="-3"/>
+                <w:sz w:val="12"/>
+                <w:szCs w:val="12"/>
+              </w:rPr>
+              <w:t xml:space="preserve"> </w:t>
+            </w:r>
+            <w:r>
+              <w:rPr>
+                <w:bCs/>
+                <w:sz w:val="12"/>
+                <w:szCs w:val="12"/>
+              </w:rPr>
+              <w:t>LA</w:t>
+            </w:r>
+            <w:r>
+              <w:rPr>
+                <w:bCs/>
+                <w:spacing w:val="-4"/>
+                <w:sz w:val="12"/>
+                <w:szCs w:val="12"/>
+              </w:rPr>
+              <w:t xml:space="preserve"> </w:t>
+            </w:r>
+            <w:r>
+              <w:rPr>
+                <w:bCs/>
+                <w:sz w:val="12"/>
+                <w:szCs w:val="12"/>
+              </w:rPr>
+              <w:t>RESOLUCIÓN</w:t>
+            </w:r>
+            <w:r>
+              <w:rPr>
+                <w:bCs/>
+                <w:spacing w:val="-5"/>
+                <w:sz w:val="12"/>
+                <w:szCs w:val="12"/>
+              </w:rPr>
+              <w:t xml:space="preserve"> </w:t>
+            </w:r>
+            <w:r>
+              <w:rPr>
+                <w:bCs/>
+                <w:sz w:val="12"/>
+                <w:szCs w:val="12"/>
+              </w:rPr>
+              <w:t>MISCELÁNEA</w:t>
+            </w:r>
+            <w:r>
+              <w:rPr>
+                <w:bCs/>
+                <w:spacing w:val="-4"/>
+                <w:sz w:val="12"/>
+                <w:szCs w:val="12"/>
+              </w:rPr>
+              <w:t xml:space="preserve"> </w:t>
+            </w:r>
+            <w:r>
+              <w:rPr>
+                <w:bCs/>
+                <w:sz w:val="12"/>
+                <w:szCs w:val="12"/>
+              </w:rPr>
+              <w:t>FISCAL</w:t>
+            </w:r>
+            <w:r>
+              <w:rPr>
+                <w:bCs/>
+                <w:spacing w:val="-3"/>
+                <w:sz w:val="12"/>
+                <w:szCs w:val="12"/>
+              </w:rPr>
+              <w:t xml:space="preserve"> </w:t>
+            </w:r>
+            <w:r>
+              <w:rPr>
+                <w:bCs/>
+                <w:sz w:val="12"/>
+                <w:szCs w:val="12"/>
+              </w:rPr>
+              <w:t>PARA</w:t>
+            </w:r>
+            <w:r>
+              <w:rPr>
+                <w:bCs/>
+                <w:spacing w:val="-4"/>
+                <w:sz w:val="12"/>
+                <w:szCs w:val="12"/>
+              </w:rPr>
+              <w:t xml:space="preserve"> </w:t>
+            </w:r>
+            <w:r>
+              <w:rPr>
+                <w:bCs/>
+                <w:spacing w:val="-2"/>
+                <w:sz w:val="12"/>
+                <w:szCs w:val="12"/>
+              </w:rPr>
+              <w:t>202</w:t>
+            </w:r>
+            <w:r>
+              <w:rPr>
+                <w:bCs/>
+                <w:spacing w:val="-2"/>
+                <w:sz w:val="12"/>
+                <w:szCs w:val="12"/>
+              </w:rPr>
+              <w:t>4</w:t>
+            </w:r>
+          </w:p>
+        </w:tc>
+      </w:tr>
+      <w:tr>
+        <w:trPr>
+          <w:trHeight w:val="184"/>
+          <w:jc w:val="center"/>
+        </w:trPr>
+        <w:tc>
+          <w:tcPr>
+            <w:tcW w:w="3399" w:type="dxa"/>
+          </w:tcPr>
+          <w:p>
+            <w:pPr>
+              <w:pStyle w:val="TableParagraph"/>
+              <w:rPr>
+                <w:rFonts w:asciiTheme="minorHAnsi" w:hAnsiTheme="minorHAnsi" w:cstheme="minorHAnsi"/>
+                <w:sz w:val="12"/>
+              </w:rPr>
+            </w:pPr>
+          </w:p>
+        </w:tc>
+        <w:tc>
+          <w:tcPr>
+            <w:tcW w:w="2693" w:type="dxa"/>
+          </w:tcPr>
+          <w:p>
+            <w:pPr>
+              <w:pStyle w:val="TableParagraph"/>
+              <w:rPr>
+                <w:rFonts w:asciiTheme="minorHAnsi" w:hAnsiTheme="minorHAnsi" w:cstheme="minorHAnsi"/>
+                <w:sz w:val="12"/>
+              </w:rPr>
+            </w:pPr>
+          </w:p>
+        </w:tc>
+        <w:tc>
+          <w:tcPr>
+            <w:tcW w:w="3543" w:type="dxa"/>
+          </w:tcPr>
+          <w:p>
+            <w:pPr>
+              <w:pStyle w:val="TableParagraph"/>
+              <w:rPr>
+                <w:rFonts w:asciiTheme="minorHAnsi" w:hAnsiTheme="minorHAnsi" w:cstheme="minorHAnsi"/>
+                <w:sz w:val="12"/>
               </w:rPr>
             </w:pPr>
           </w:p>
@@ -8023,54 +8350,6 @@
           </w:p>
         </w:tc>
       </w:tr>
-      <w:tr>
-        <w:trPr>
-          <w:trHeight w:val="184"/>
-          <w:jc w:val="center"/>
-        </w:trPr>
-        <w:tc>
-          <w:tcPr>
-            <w:tcW w:w="3399" w:type="dxa"/>
-          </w:tcPr>
-          <w:p>
-            <w:pPr>
-              <w:pStyle w:val="TableParagraph"/>
-              <w:rPr>
-                <w:rFonts w:asciiTheme="minorHAnsi" w:hAnsiTheme="minorHAnsi" w:cstheme="minorHAnsi"/>
-                <w:sz w:val="12"/>
-              </w:rPr>
-            </w:pPr>
-          </w:p>
-        </w:tc>
-        <w:tc>
-          <w:tcPr>
-            <w:tcW w:w="2693" w:type="dxa"/>
-          </w:tcPr>
-          <w:p>
-            <w:pPr>
-              <w:pStyle w:val="TableParagraph"/>
-              <w:rPr>
-                <w:rFonts w:asciiTheme="minorHAnsi" w:hAnsiTheme="minorHAnsi" w:cstheme="minorHAnsi"/>
-                <w:sz w:val="12"/>
-              </w:rPr>
-            </w:pPr>
-          </w:p>
-        </w:tc>
-        <w:tc>
-          <w:tcPr>
-            <w:tcW w:w="3543" w:type="dxa"/>
-          </w:tcPr>
-          <w:p>
-            <w:pPr>
-              <w:pStyle w:val="TableParagraph"/>
-              <w:rPr>
-                <w:rFonts w:asciiTheme="minorHAnsi" w:hAnsiTheme="minorHAnsi" w:cstheme="minorHAnsi"/>
-                <w:sz w:val="12"/>
-              </w:rPr>
-            </w:pPr>
-          </w:p>
-        </w:tc>
-      </w:tr>
     </w:tbl>
     <w:p/>
     <w:sectPr>
@@ -8083,7 +8362,7 @@
 </file>
 
 <file path=word/endnotes.xml><?xml version="1.0" encoding="utf-8"?>
-<w:endnotes xmlns:wpc="http://schemas.microsoft.com/office/word/2010/wordprocessingCanvas" xmlns:cx="http://schemas.microsoft.com/office/drawing/2014/chartex" xmlns:cx1="http://schemas.microsoft.com/office/drawing/2015/9/8/chartex" xmlns:cx2="http://schemas.microsoft.com/office/drawing/2015/10/21/chartex" xmlns:cx3="http://schemas.microsoft.com/office/drawing/2016/5/9/chartex" xmlns:cx4="http://schemas.microsoft.com/office/drawing/2016/5/10/chartex" xmlns:cx5="http://schemas.microsoft.com/office/drawing/2016/5/11/chartex" xmlns:cx6="http://schemas.microsoft.com/office/drawing/2016/5/12/chartex" xmlns:cx7="http://schemas.microsoft.com/office/drawing/2016/5/13/chartex" xmlns:cx8="http://schemas.microsoft.com/office/drawing/2016/5/14/chartex" xmlns:mc="http://schemas.openxmlformats.org/markup-compatibility/2006" xmlns:aink="http://schemas.microsoft.com/office/drawing/2016/ink" xmlns:am3d="http://schemas.microsoft.com/office/drawing/2017/model3d" xmlns:o="urn:schemas-microsoft-com:office:office" xmlns:oel="http://schemas.microsoft.com/office/2019/extlst" xmlns:r="http://schemas.openxmlformats.org/officeDocument/2006/relationships" xmlns:m="http://schemas.openxmlformats.org/officeDocument/2006/math" xmlns:v="urn:schemas-microsoft-com:vml" xmlns:wp14="http://schemas.microsoft.com/office/word/2010/wordprocessingDrawing" xmlns:wp="http://schemas.openxmlformats.org/drawingml/2006/wordprocessingDrawing" xmlns:w10="urn:schemas-microsoft-com:office:word" xmlns:w="http://schemas.openxmlformats.org/wordprocessingml/2006/main" xmlns:w14="http://schemas.microsoft.com/office/word/2010/wordml" xmlns:w15="http://schemas.microsoft.com/office/word/2012/wordml" xmlns:w16cex="http://schemas.microsoft.com/office/word/2018/wordml/cex" xmlns:w16cid="http://schemas.microsoft.com/office/word/2016/wordml/cid" xmlns:w16="http://schemas.microsoft.com/office/word/2018/wordml" xmlns:w16du="http://schemas.microsoft.com/office/word/2023/wordml/word16du" xmlns:w16sdtdh="http://schemas.microsoft.com/office/word/2020/wordml/sdtdatahash" xmlns:w16se="http://schemas.microsoft.com/office/word/2015/wordml/symex" xmlns:wpg="http://schemas.microsoft.com/office/word/2010/wordprocessingGroup" xmlns:wpi="http://schemas.microsoft.com/office/word/2010/wordprocessingInk" xmlns:wne="http://schemas.microsoft.com/office/word/2006/wordml" xmlns:wps="http://schemas.microsoft.com/office/word/2010/wordprocessingShape" mc:Ignorable="w14 w15 w16se w16cid w16 w16cex w16sdtdh w16du wp14">
+<w:endnotes xmlns:wpc="http://schemas.microsoft.com/office/word/2010/wordprocessingCanvas" xmlns:cx="http://schemas.microsoft.com/office/drawing/2014/chartex" xmlns:cx1="http://schemas.microsoft.com/office/drawing/2015/9/8/chartex" xmlns:cx2="http://schemas.microsoft.com/office/drawing/2015/10/21/chartex" xmlns:cx3="http://schemas.microsoft.com/office/drawing/2016/5/9/chartex" xmlns:cx4="http://schemas.microsoft.com/office/drawing/2016/5/10/chartex" xmlns:cx5="http://schemas.microsoft.com/office/drawing/2016/5/11/chartex" xmlns:cx6="http://schemas.microsoft.com/office/drawing/2016/5/12/chartex" xmlns:cx7="http://schemas.microsoft.com/office/drawing/2016/5/13/chartex" xmlns:cx8="http://schemas.microsoft.com/office/drawing/2016/5/14/chartex" xmlns:mc="http://schemas.openxmlformats.org/markup-compatibility/2006" xmlns:aink="http://schemas.microsoft.com/office/drawing/2016/ink" xmlns:am3d="http://schemas.microsoft.com/office/drawing/2017/model3d" xmlns:o="urn:schemas-microsoft-com:office:office" xmlns:oel="http://schemas.microsoft.com/office/2019/extlst" xmlns:r="http://schemas.openxmlformats.org/officeDocument/2006/relationships" xmlns:m="http://schemas.openxmlformats.org/officeDocument/2006/math" xmlns:v="urn:schemas-microsoft-com:vml" xmlns:wp14="http://schemas.microsoft.com/office/word/2010/wordprocessingDrawing" xmlns:wp="http://schemas.openxmlformats.org/drawingml/2006/wordprocessingDrawing" xmlns:w10="urn:schemas-microsoft-com:office:word" xmlns:w="http://schemas.openxmlformats.org/wordprocessingml/2006/main" xmlns:w14="http://schemas.microsoft.com/office/word/2010/wordml" xmlns:w15="http://schemas.microsoft.com/office/word/2012/wordml" xmlns:w16cex="http://schemas.microsoft.com/office/word/2018/wordml/cex" xmlns:w16cid="http://schemas.microsoft.com/office/word/2016/wordml/cid" xmlns:w16="http://schemas.microsoft.com/office/word/2018/wordml" xmlns:w16sdtdh="http://schemas.microsoft.com/office/word/2020/wordml/sdtdatahash" xmlns:w16se="http://schemas.microsoft.com/office/word/2015/wordml/symex" xmlns:wpg="http://schemas.microsoft.com/office/word/2010/wordprocessingGroup" xmlns:wpi="http://schemas.microsoft.com/office/word/2010/wordprocessingInk" xmlns:wne="http://schemas.microsoft.com/office/word/2006/wordml" xmlns:wps="http://schemas.microsoft.com/office/word/2010/wordprocessingShape" mc:Ignorable="w14 w15 w16se w16cid w16 w16cex w16sdtdh wp14">
   <w:endnote w:type="separator" w:id="-1">
     <w:p>
       <w:r>
@@ -8105,7 +8384,7 @@
 </file>
 
 <file path=word/footer1.xml><?xml version="1.0" encoding="utf-8"?>
-<w:ftr xmlns:wpc="http://schemas.microsoft.com/office/word/2010/wordprocessingCanvas" xmlns:cx="http://schemas.microsoft.com/office/drawing/2014/chartex" xmlns:cx1="http://schemas.microsoft.com/office/drawing/2015/9/8/chartex" xmlns:cx2="http://schemas.microsoft.com/office/drawing/2015/10/21/chartex" xmlns:cx3="http://schemas.microsoft.com/office/drawing/2016/5/9/chartex" xmlns:cx4="http://schemas.microsoft.com/office/drawing/2016/5/10/chartex" xmlns:cx5="http://schemas.microsoft.com/office/drawing/2016/5/11/chartex" xmlns:cx6="http://schemas.microsoft.com/office/drawing/2016/5/12/chartex" xmlns:cx7="http://schemas.microsoft.com/office/drawing/2016/5/13/chartex" xmlns:cx8="http://schemas.microsoft.com/office/drawing/2016/5/14/chartex" xmlns:mc="http://schemas.openxmlformats.org/markup-compatibility/2006" xmlns:aink="http://schemas.microsoft.com/office/drawing/2016/ink" xmlns:am3d="http://schemas.microsoft.com/office/drawing/2017/model3d" xmlns:o="urn:schemas-microsoft-com:office:office" xmlns:oel="http://schemas.microsoft.com/office/2019/extlst" xmlns:r="http://schemas.openxmlformats.org/officeDocument/2006/relationships" xmlns:m="http://schemas.openxmlformats.org/officeDocument/2006/math" xmlns:v="urn:schemas-microsoft-com:vml" xmlns:wp14="http://schemas.microsoft.com/office/word/2010/wordprocessingDrawing" xmlns:wp="http://schemas.openxmlformats.org/drawingml/2006/wordprocessingDrawing" xmlns:w10="urn:schemas-microsoft-com:office:word" xmlns:w="http://schemas.openxmlformats.org/wordprocessingml/2006/main" xmlns:w14="http://schemas.microsoft.com/office/word/2010/wordml" xmlns:w15="http://schemas.microsoft.com/office/word/2012/wordml" xmlns:w16cex="http://schemas.microsoft.com/office/word/2018/wordml/cex" xmlns:w16cid="http://schemas.microsoft.com/office/word/2016/wordml/cid" xmlns:w16="http://schemas.microsoft.com/office/word/2018/wordml" xmlns:w16du="http://schemas.microsoft.com/office/word/2023/wordml/word16du" xmlns:w16sdtdh="http://schemas.microsoft.com/office/word/2020/wordml/sdtdatahash" xmlns:w16se="http://schemas.microsoft.com/office/word/2015/wordml/symex" xmlns:wpg="http://schemas.microsoft.com/office/word/2010/wordprocessingGroup" xmlns:wpi="http://schemas.microsoft.com/office/word/2010/wordprocessingInk" xmlns:wne="http://schemas.microsoft.com/office/word/2006/wordml" xmlns:wps="http://schemas.microsoft.com/office/word/2010/wordprocessingShape" mc:Ignorable="w14 w15 w16se w16cid w16 w16cex w16sdtdh w16du wp14">
+<w:ftr xmlns:wpc="http://schemas.microsoft.com/office/word/2010/wordprocessingCanvas" xmlns:cx="http://schemas.microsoft.com/office/drawing/2014/chartex" xmlns:cx1="http://schemas.microsoft.com/office/drawing/2015/9/8/chartex" xmlns:cx2="http://schemas.microsoft.com/office/drawing/2015/10/21/chartex" xmlns:cx3="http://schemas.microsoft.com/office/drawing/2016/5/9/chartex" xmlns:cx4="http://schemas.microsoft.com/office/drawing/2016/5/10/chartex" xmlns:cx5="http://schemas.microsoft.com/office/drawing/2016/5/11/chartex" xmlns:cx6="http://schemas.microsoft.com/office/drawing/2016/5/12/chartex" xmlns:cx7="http://schemas.microsoft.com/office/drawing/2016/5/13/chartex" xmlns:cx8="http://schemas.microsoft.com/office/drawing/2016/5/14/chartex" xmlns:mc="http://schemas.openxmlformats.org/markup-compatibility/2006" xmlns:aink="http://schemas.microsoft.com/office/drawing/2016/ink" xmlns:am3d="http://schemas.microsoft.com/office/drawing/2017/model3d" xmlns:o="urn:schemas-microsoft-com:office:office" xmlns:oel="http://schemas.microsoft.com/office/2019/extlst" xmlns:r="http://schemas.openxmlformats.org/officeDocument/2006/relationships" xmlns:m="http://schemas.openxmlformats.org/officeDocument/2006/math" xmlns:v="urn:schemas-microsoft-com:vml" xmlns:wp14="http://schemas.microsoft.com/office/word/2010/wordprocessingDrawing" xmlns:wp="http://schemas.openxmlformats.org/drawingml/2006/wordprocessingDrawing" xmlns:w10="urn:schemas-microsoft-com:office:word" xmlns:w="http://schemas.openxmlformats.org/wordprocessingml/2006/main" xmlns:w14="http://schemas.microsoft.com/office/word/2010/wordml" xmlns:w15="http://schemas.microsoft.com/office/word/2012/wordml" xmlns:w16cex="http://schemas.microsoft.com/office/word/2018/wordml/cex" xmlns:w16cid="http://schemas.microsoft.com/office/word/2016/wordml/cid" xmlns:w16="http://schemas.microsoft.com/office/word/2018/wordml" xmlns:w16sdtdh="http://schemas.microsoft.com/office/word/2020/wordml/sdtdatahash" xmlns:w16se="http://schemas.microsoft.com/office/word/2015/wordml/symex" xmlns:wpg="http://schemas.microsoft.com/office/word/2010/wordprocessingGroup" xmlns:wpi="http://schemas.microsoft.com/office/word/2010/wordprocessingInk" xmlns:wne="http://schemas.microsoft.com/office/word/2006/wordml" xmlns:wps="http://schemas.microsoft.com/office/word/2010/wordprocessingShape" mc:Ignorable="w14 w15 w16se w16cid w16 w16cex w16sdtdh wp14">
   <w:p>
     <w:pPr>
       <w:pStyle w:val="Textoindependiente"/>
@@ -8695,7 +8974,7 @@
               <v:stroke joinstyle="miter"/>
               <v:path gradientshapeok="t" o:connecttype="rect"/>
             </v:shapetype>
-            <v:shape id="Textbox 3" o:spid="_x0000_s1032" type="#_x0000_t202" style="position:absolute;margin-left:53.4pt;margin-top:722.15pt;width:505.1pt;height:36.1pt;z-index:251667456;visibility:visible;mso-wrap-style:square;mso-wrap-distance-left:0;mso-wrap-distance-top:0;mso-wrap-distance-right:0;mso-wrap-distance-bottom:0;mso-position-horizontal:absolute;mso-position-horizontal-relative:page;mso-position-vertical:absolute;mso-position-vertical-relative:page;v-text-anchor:top" o:gfxdata="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" filled="f" stroked="f">
+            <v:shape id="Textbox 3" o:spid="_x0000_s1032" type="#_x0000_t202" style="position:absolute;margin-left:53.4pt;margin-top:722.15pt;width:505.1pt;height:36.1pt;z-index:251667456;visibility:visible;mso-wrap-style:square;mso-wrap-distance-left:0;mso-wrap-distance-top:0;mso-wrap-distance-right:0;mso-wrap-distance-bottom:0;mso-position-horizontal:absolute;mso-position-horizontal-relative:page;mso-position-vertical:absolute;mso-position-vertical-relative:page;v-text-anchor:top" o:gfxdata="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" filled="f" stroked="f">
               <v:textbox inset="0,0,0,0">
                 <w:txbxContent>
                   <w:tbl>
@@ -9236,7 +9515,7 @@
 </file>
 
 <file path=word/footnotes.xml><?xml version="1.0" encoding="utf-8"?>
-<w:footnotes xmlns:wpc="http://schemas.microsoft.com/office/word/2010/wordprocessingCanvas" xmlns:cx="http://schemas.microsoft.com/office/drawing/2014/chartex" xmlns:cx1="http://schemas.microsoft.com/office/drawing/2015/9/8/chartex" xmlns:cx2="http://schemas.microsoft.com/office/drawing/2015/10/21/chartex" xmlns:cx3="http://schemas.microsoft.com/office/drawing/2016/5/9/chartex" xmlns:cx4="http://schemas.microsoft.com/office/drawing/2016/5/10/chartex" xmlns:cx5="http://schemas.microsoft.com/office/drawing/2016/5/11/chartex" xmlns:cx6="http://schemas.microsoft.com/office/drawing/2016/5/12/chartex" xmlns:cx7="http://schemas.microsoft.com/office/drawing/2016/5/13/chartex" xmlns:cx8="http://schemas.microsoft.com/office/drawing/2016/5/14/chartex" xmlns:mc="http://schemas.openxmlformats.org/markup-compatibility/2006" xmlns:aink="http://schemas.microsoft.com/office/drawing/2016/ink" xmlns:am3d="http://schemas.microsoft.com/office/drawing/2017/model3d" xmlns:o="urn:schemas-microsoft-com:office:office" xmlns:oel="http://schemas.microsoft.com/office/2019/extlst" xmlns:r="http://schemas.openxmlformats.org/officeDocument/2006/relationships" xmlns:m="http://schemas.openxmlformats.org/officeDocument/2006/math" xmlns:v="urn:schemas-microsoft-com:vml" xmlns:wp14="http://schemas.microsoft.com/office/word/2010/wordprocessingDrawing" xmlns:wp="http://schemas.openxmlformats.org/drawingml/2006/wordprocessingDrawing" xmlns:w10="urn:schemas-microsoft-com:office:word" xmlns:w="http://schemas.openxmlformats.org/wordprocessingml/2006/main" xmlns:w14="http://schemas.microsoft.com/office/word/2010/wordml" xmlns:w15="http://schemas.microsoft.com/office/word/2012/wordml" xmlns:w16cex="http://schemas.microsoft.com/office/word/2018/wordml/cex" xmlns:w16cid="http://schemas.microsoft.com/office/word/2016/wordml/cid" xmlns:w16="http://schemas.microsoft.com/office/word/2018/wordml" xmlns:w16du="http://schemas.microsoft.com/office/word/2023/wordml/word16du" xmlns:w16sdtdh="http://schemas.microsoft.com/office/word/2020/wordml/sdtdatahash" xmlns:w16se="http://schemas.microsoft.com/office/word/2015/wordml/symex" xmlns:wpg="http://schemas.microsoft.com/office/word/2010/wordprocessingGroup" xmlns:wpi="http://schemas.microsoft.com/office/word/2010/wordprocessingInk" xmlns:wne="http://schemas.microsoft.com/office/word/2006/wordml" xmlns:wps="http://schemas.microsoft.com/office/word/2010/wordprocessingShape" mc:Ignorable="w14 w15 w16se w16cid w16 w16cex w16sdtdh w16du wp14">
+<w:footnotes xmlns:wpc="http://schemas.microsoft.com/office/word/2010/wordprocessingCanvas" xmlns:cx="http://schemas.microsoft.com/office/drawing/2014/chartex" xmlns:cx1="http://schemas.microsoft.com/office/drawing/2015/9/8/chartex" xmlns:cx2="http://schemas.microsoft.com/office/drawing/2015/10/21/chartex" xmlns:cx3="http://schemas.microsoft.com/office/drawing/2016/5/9/chartex" xmlns:cx4="http://schemas.microsoft.com/office/drawing/2016/5/10/chartex" xmlns:cx5="http://schemas.microsoft.com/office/drawing/2016/5/11/chartex" xmlns:cx6="http://schemas.microsoft.com/office/drawing/2016/5/12/chartex" xmlns:cx7="http://schemas.microsoft.com/office/drawing/2016/5/13/chartex" xmlns:cx8="http://schemas.microsoft.com/office/drawing/2016/5/14/chartex" xmlns:mc="http://schemas.openxmlformats.org/markup-compatibility/2006" xmlns:aink="http://schemas.microsoft.com/office/drawing/2016/ink" xmlns:am3d="http://schemas.microsoft.com/office/drawing/2017/model3d" xmlns:o="urn:schemas-microsoft-com:office:office" xmlns:oel="http://schemas.microsoft.com/office/2019/extlst" xmlns:r="http://schemas.openxmlformats.org/officeDocument/2006/relationships" xmlns:m="http://schemas.openxmlformats.org/officeDocument/2006/math" xmlns:v="urn:schemas-microsoft-com:vml" xmlns:wp14="http://schemas.microsoft.com/office/word/2010/wordprocessingDrawing" xmlns:wp="http://schemas.openxmlformats.org/drawingml/2006/wordprocessingDrawing" xmlns:w10="urn:schemas-microsoft-com:office:word" xmlns:w="http://schemas.openxmlformats.org/wordprocessingml/2006/main" xmlns:w14="http://schemas.microsoft.com/office/word/2010/wordml" xmlns:w15="http://schemas.microsoft.com/office/word/2012/wordml" xmlns:w16cex="http://schemas.microsoft.com/office/word/2018/wordml/cex" xmlns:w16cid="http://schemas.microsoft.com/office/word/2016/wordml/cid" xmlns:w16="http://schemas.microsoft.com/office/word/2018/wordml" xmlns:w16sdtdh="http://schemas.microsoft.com/office/word/2020/wordml/sdtdatahash" xmlns:w16se="http://schemas.microsoft.com/office/word/2015/wordml/symex" xmlns:wpg="http://schemas.microsoft.com/office/word/2010/wordprocessingGroup" xmlns:wpi="http://schemas.microsoft.com/office/word/2010/wordprocessingInk" xmlns:wne="http://schemas.microsoft.com/office/word/2006/wordml" xmlns:wps="http://schemas.microsoft.com/office/word/2010/wordprocessingShape" mc:Ignorable="w14 w15 w16se w16cid w16 w16cex w16sdtdh wp14">
   <w:footnote w:type="separator" w:id="-1">
     <w:p>
       <w:r>
@@ -9258,7 +9537,7 @@
 </file>
 
 <file path=word/header1.xml><?xml version="1.0" encoding="utf-8"?>
-<w:hdr xmlns:wpc="http://schemas.microsoft.com/office/word/2010/wordprocessingCanvas" xmlns:cx="http://schemas.microsoft.com/office/drawing/2014/chartex" xmlns:cx1="http://schemas.microsoft.com/office/drawing/2015/9/8/chartex" xmlns:cx2="http://schemas.microsoft.com/office/drawing/2015/10/21/chartex" xmlns:cx3="http://schemas.microsoft.com/office/drawing/2016/5/9/chartex" xmlns:cx4="http://schemas.microsoft.com/office/drawing/2016/5/10/chartex" xmlns:cx5="http://schemas.microsoft.com/office/drawing/2016/5/11/chartex" xmlns:cx6="http://schemas.microsoft.com/office/drawing/2016/5/12/chartex" xmlns:cx7="http://schemas.microsoft.com/office/drawing/2016/5/13/chartex" xmlns:cx8="http://schemas.microsoft.com/office/drawing/2016/5/14/chartex" xmlns:mc="http://schemas.openxmlformats.org/markup-compatibility/2006" xmlns:aink="http://schemas.microsoft.com/office/drawing/2016/ink" xmlns:am3d="http://schemas.microsoft.com/office/drawing/2017/model3d" xmlns:o="urn:schemas-microsoft-com:office:office" xmlns:oel="http://schemas.microsoft.com/office/2019/extlst" xmlns:r="http://schemas.openxmlformats.org/officeDocument/2006/relationships" xmlns:m="http://schemas.openxmlformats.org/officeDocument/2006/math" xmlns:v="urn:schemas-microsoft-com:vml" xmlns:wp14="http://schemas.microsoft.com/office/word/2010/wordprocessingDrawing" xmlns:wp="http://schemas.openxmlformats.org/drawingml/2006/wordprocessingDrawing" xmlns:w10="urn:schemas-microsoft-com:office:word" xmlns:w="http://schemas.openxmlformats.org/wordprocessingml/2006/main" xmlns:w14="http://schemas.microsoft.com/office/word/2010/wordml" xmlns:w15="http://schemas.microsoft.com/office/word/2012/wordml" xmlns:w16cex="http://schemas.microsoft.com/office/word/2018/wordml/cex" xmlns:w16cid="http://schemas.microsoft.com/office/word/2016/wordml/cid" xmlns:w16="http://schemas.microsoft.com/office/word/2018/wordml" xmlns:w16du="http://schemas.microsoft.com/office/word/2023/wordml/word16du" xmlns:w16sdtdh="http://schemas.microsoft.com/office/word/2020/wordml/sdtdatahash" xmlns:w16se="http://schemas.microsoft.com/office/word/2015/wordml/symex" xmlns:wpg="http://schemas.microsoft.com/office/word/2010/wordprocessingGroup" xmlns:wpi="http://schemas.microsoft.com/office/word/2010/wordprocessingInk" xmlns:wne="http://schemas.microsoft.com/office/word/2006/wordml" xmlns:wps="http://schemas.microsoft.com/office/word/2010/wordprocessingShape" mc:Ignorable="w14 w15 w16se w16cid w16 w16cex w16sdtdh w16du wp14">
+<w:hdr xmlns:wpc="http://schemas.microsoft.com/office/word/2010/wordprocessingCanvas" xmlns:cx="http://schemas.microsoft.com/office/drawing/2014/chartex" xmlns:cx1="http://schemas.microsoft.com/office/drawing/2015/9/8/chartex" xmlns:cx2="http://schemas.microsoft.com/office/drawing/2015/10/21/chartex" xmlns:cx3="http://schemas.microsoft.com/office/drawing/2016/5/9/chartex" xmlns:cx4="http://schemas.microsoft.com/office/drawing/2016/5/10/chartex" xmlns:cx5="http://schemas.microsoft.com/office/drawing/2016/5/11/chartex" xmlns:cx6="http://schemas.microsoft.com/office/drawing/2016/5/12/chartex" xmlns:cx7="http://schemas.microsoft.com/office/drawing/2016/5/13/chartex" xmlns:cx8="http://schemas.microsoft.com/office/drawing/2016/5/14/chartex" xmlns:mc="http://schemas.openxmlformats.org/markup-compatibility/2006" xmlns:aink="http://schemas.microsoft.com/office/drawing/2016/ink" xmlns:am3d="http://schemas.microsoft.com/office/drawing/2017/model3d" xmlns:o="urn:schemas-microsoft-com:office:office" xmlns:oel="http://schemas.microsoft.com/office/2019/extlst" xmlns:r="http://schemas.openxmlformats.org/officeDocument/2006/relationships" xmlns:m="http://schemas.openxmlformats.org/officeDocument/2006/math" xmlns:v="urn:schemas-microsoft-com:vml" xmlns:wp14="http://schemas.microsoft.com/office/word/2010/wordprocessingDrawing" xmlns:wp="http://schemas.openxmlformats.org/drawingml/2006/wordprocessingDrawing" xmlns:w10="urn:schemas-microsoft-com:office:word" xmlns:w="http://schemas.openxmlformats.org/wordprocessingml/2006/main" xmlns:w14="http://schemas.microsoft.com/office/word/2010/wordml" xmlns:w15="http://schemas.microsoft.com/office/word/2012/wordml" xmlns:w16cex="http://schemas.microsoft.com/office/word/2018/wordml/cex" xmlns:w16cid="http://schemas.microsoft.com/office/word/2016/wordml/cid" xmlns:w16="http://schemas.microsoft.com/office/word/2018/wordml" xmlns:w16sdtdh="http://schemas.microsoft.com/office/word/2020/wordml/sdtdatahash" xmlns:w16se="http://schemas.microsoft.com/office/word/2015/wordml/symex" xmlns:wpg="http://schemas.microsoft.com/office/word/2010/wordprocessingGroup" xmlns:wpi="http://schemas.microsoft.com/office/word/2010/wordprocessingInk" xmlns:wne="http://schemas.microsoft.com/office/word/2006/wordml" xmlns:wps="http://schemas.microsoft.com/office/word/2010/wordprocessingShape" mc:Ignorable="w14 w15 w16se w16cid w16 w16cex w16sdtdh wp14">
   <w:p>
     <w:pPr>
       <w:pStyle w:val="Textoindependiente"/>
@@ -9953,7 +10232,7 @@
               <v:stroke joinstyle="miter"/>
               <v:path gradientshapeok="t" o:connecttype="rect"/>
             </v:shapetype>
-            <v:shape id="Textbox 1" o:spid="_x0000_s1031" type="#_x0000_t202" style="position:absolute;margin-left:49.2pt;margin-top:13.8pt;width:555.6pt;height:57pt;z-index:251644928;visibility:visible;mso-wrap-style:square;mso-width-percent:0;mso-height-percent:0;mso-wrap-distance-left:0;mso-wrap-distance-top:0;mso-wrap-distance-right:0;mso-wrap-distance-bottom:0;mso-position-horizontal:absolute;mso-position-horizontal-relative:page;mso-position-vertical:absolute;mso-position-vertical-relative:page;mso-width-percent:0;mso-height-percent:0;mso-width-relative:margin;mso-height-relative:margin;v-text-anchor:top" o:gfxdata="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" filled="f" stroked="f">
+            <v:shape id="Textbox 1" o:spid="_x0000_s1031" type="#_x0000_t202" style="position:absolute;margin-left:49.2pt;margin-top:13.8pt;width:555.6pt;height:57pt;z-index:251644928;visibility:visible;mso-wrap-style:square;mso-width-percent:0;mso-height-percent:0;mso-wrap-distance-left:0;mso-wrap-distance-top:0;mso-wrap-distance-right:0;mso-wrap-distance-bottom:0;mso-position-horizontal:absolute;mso-position-horizontal-relative:page;mso-position-vertical:absolute;mso-position-vertical-relative:page;mso-width-percent:0;mso-height-percent:0;mso-width-relative:margin;mso-height-relative:margin;v-text-anchor:top" o:gfxdata="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" filled="f" stroked="f">
               <v:textbox inset="0,0,0,0">
                 <w:txbxContent>
                   <w:tbl>
@@ -10641,7 +10920,7 @@
 </file>
 
 <file path=word/numbering.xml><?xml version="1.0" encoding="utf-8"?>
-<w:numbering xmlns:wpc="http://schemas.microsoft.com/office/word/2010/wordprocessingCanvas" xmlns:cx="http://schemas.microsoft.com/office/drawing/2014/chartex" xmlns:cx1="http://schemas.microsoft.com/office/drawing/2015/9/8/chartex" xmlns:cx2="http://schemas.microsoft.com/office/drawing/2015/10/21/chartex" xmlns:cx3="http://schemas.microsoft.com/office/drawing/2016/5/9/chartex" xmlns:cx4="http://schemas.microsoft.com/office/drawing/2016/5/10/chartex" xmlns:cx5="http://schemas.microsoft.com/office/drawing/2016/5/11/chartex" xmlns:cx6="http://schemas.microsoft.com/office/drawing/2016/5/12/chartex" xmlns:cx7="http://schemas.microsoft.com/office/drawing/2016/5/13/chartex" xmlns:cx8="http://schemas.microsoft.com/office/drawing/2016/5/14/chartex" xmlns:mc="http://schemas.openxmlformats.org/markup-compatibility/2006" xmlns:aink="http://schemas.microsoft.com/office/drawing/2016/ink" xmlns:am3d="http://schemas.microsoft.com/office/drawing/2017/model3d" xmlns:o="urn:schemas-microsoft-com:office:office" xmlns:oel="http://schemas.microsoft.com/office/2019/extlst" xmlns:r="http://schemas.openxmlformats.org/officeDocument/2006/relationships" xmlns:m="http://schemas.openxmlformats.org/officeDocument/2006/math" xmlns:v="urn:schemas-microsoft-com:vml" xmlns:wp14="http://schemas.microsoft.com/office/word/2010/wordprocessingDrawing" xmlns:wp="http://schemas.openxmlformats.org/drawingml/2006/wordprocessingDrawing" xmlns:w10="urn:schemas-microsoft-com:office:word" xmlns:w="http://schemas.openxmlformats.org/wordprocessingml/2006/main" xmlns:w14="http://schemas.microsoft.com/office/word/2010/wordml" xmlns:w15="http://schemas.microsoft.com/office/word/2012/wordml" xmlns:w16cex="http://schemas.microsoft.com/office/word/2018/wordml/cex" xmlns:w16cid="http://schemas.microsoft.com/office/word/2016/wordml/cid" xmlns:w16="http://schemas.microsoft.com/office/word/2018/wordml" xmlns:w16du="http://schemas.microsoft.com/office/word/2023/wordml/word16du" xmlns:w16sdtdh="http://schemas.microsoft.com/office/word/2020/wordml/sdtdatahash" xmlns:w16se="http://schemas.microsoft.com/office/word/2015/wordml/symex" xmlns:wpg="http://schemas.microsoft.com/office/word/2010/wordprocessingGroup" xmlns:wpi="http://schemas.microsoft.com/office/word/2010/wordprocessingInk" xmlns:wne="http://schemas.microsoft.com/office/word/2006/wordml" xmlns:wps="http://schemas.microsoft.com/office/word/2010/wordprocessingShape" mc:Ignorable="w14 w15 w16se w16cid w16 w16cex w16sdtdh w16du wp14">
+<w:numbering xmlns:wpc="http://schemas.microsoft.com/office/word/2010/wordprocessingCanvas" xmlns:cx="http://schemas.microsoft.com/office/drawing/2014/chartex" xmlns:cx1="http://schemas.microsoft.com/office/drawing/2015/9/8/chartex" xmlns:cx2="http://schemas.microsoft.com/office/drawing/2015/10/21/chartex" xmlns:cx3="http://schemas.microsoft.com/office/drawing/2016/5/9/chartex" xmlns:cx4="http://schemas.microsoft.com/office/drawing/2016/5/10/chartex" xmlns:cx5="http://schemas.microsoft.com/office/drawing/2016/5/11/chartex" xmlns:cx6="http://schemas.microsoft.com/office/drawing/2016/5/12/chartex" xmlns:cx7="http://schemas.microsoft.com/office/drawing/2016/5/13/chartex" xmlns:cx8="http://schemas.microsoft.com/office/drawing/2016/5/14/chartex" xmlns:mc="http://schemas.openxmlformats.org/markup-compatibility/2006" xmlns:aink="http://schemas.microsoft.com/office/drawing/2016/ink" xmlns:am3d="http://schemas.microsoft.com/office/drawing/2017/model3d" xmlns:o="urn:schemas-microsoft-com:office:office" xmlns:oel="http://schemas.microsoft.com/office/2019/extlst" xmlns:r="http://schemas.openxmlformats.org/officeDocument/2006/relationships" xmlns:m="http://schemas.openxmlformats.org/officeDocument/2006/math" xmlns:v="urn:schemas-microsoft-com:vml" xmlns:wp14="http://schemas.microsoft.com/office/word/2010/wordprocessingDrawing" xmlns:wp="http://schemas.openxmlformats.org/drawingml/2006/wordprocessingDrawing" xmlns:w10="urn:schemas-microsoft-com:office:word" xmlns:w="http://schemas.openxmlformats.org/wordprocessingml/2006/main" xmlns:w14="http://schemas.microsoft.com/office/word/2010/wordml" xmlns:w15="http://schemas.microsoft.com/office/word/2012/wordml" xmlns:w16cex="http://schemas.microsoft.com/office/word/2018/wordml/cex" xmlns:w16cid="http://schemas.microsoft.com/office/word/2016/wordml/cid" xmlns:w16="http://schemas.microsoft.com/office/word/2018/wordml" xmlns:w16sdtdh="http://schemas.microsoft.com/office/word/2020/wordml/sdtdatahash" xmlns:w16se="http://schemas.microsoft.com/office/word/2015/wordml/symex" xmlns:wpg="http://schemas.microsoft.com/office/word/2010/wordprocessingGroup" xmlns:wpi="http://schemas.microsoft.com/office/word/2010/wordprocessingInk" xmlns:wne="http://schemas.microsoft.com/office/word/2006/wordml" xmlns:wps="http://schemas.microsoft.com/office/word/2010/wordprocessingShape" mc:Ignorable="w14 w15 w16se w16cid w16 w16cex w16sdtdh wp14">
   <w:abstractNum w:abstractNumId="0" w15:restartNumberingAfterBreak="0">
     <w:nsid w:val="2BE709CA"/>
     <w:multiLevelType w:val="hybridMultilevel"/>
@@ -10771,7 +11050,7 @@
 </file>
 
 <file path=word/styles.xml><?xml version="1.0" encoding="utf-8"?>
-<w:styles xmlns:mc="http://schemas.openxmlformats.org/markup-compatibility/2006" xmlns:r="http://schemas.openxmlformats.org/officeDocument/2006/relationships" xmlns:w="http://schemas.openxmlformats.org/wordprocessingml/2006/main" xmlns:w14="http://schemas.microsoft.com/office/word/2010/wordml" xmlns:w15="http://schemas.microsoft.com/office/word/2012/wordml" xmlns:w16cex="http://schemas.microsoft.com/office/word/2018/wordml/cex" xmlns:w16cid="http://schemas.microsoft.com/office/word/2016/wordml/cid" xmlns:w16="http://schemas.microsoft.com/office/word/2018/wordml" xmlns:w16du="http://schemas.microsoft.com/office/word/2023/wordml/word16du" xmlns:w16sdtdh="http://schemas.microsoft.com/office/word/2020/wordml/sdtdatahash" xmlns:w16se="http://schemas.microsoft.com/office/word/2015/wordml/symex" mc:Ignorable="w14 w15 w16se w16cid w16 w16cex w16sdtdh w16du">
+<w:styles xmlns:mc="http://schemas.openxmlformats.org/markup-compatibility/2006" xmlns:r="http://schemas.openxmlformats.org/officeDocument/2006/relationships" xmlns:w="http://schemas.openxmlformats.org/wordprocessingml/2006/main" xmlns:w14="http://schemas.microsoft.com/office/word/2010/wordml" xmlns:w15="http://schemas.microsoft.com/office/word/2012/wordml" xmlns:w16cex="http://schemas.microsoft.com/office/word/2018/wordml/cex" xmlns:w16cid="http://schemas.microsoft.com/office/word/2016/wordml/cid" xmlns:w16="http://schemas.microsoft.com/office/word/2018/wordml" xmlns:w16sdtdh="http://schemas.microsoft.com/office/word/2020/wordml/sdtdatahash" xmlns:w16se="http://schemas.microsoft.com/office/word/2015/wordml/symex" mc:Ignorable="w14 w15 w16se w16cid w16 w16cex w16sdtdh">
   <w:docDefaults>
     <w:rPrDefault>
       <w:rPr>

</xml_diff>